<commit_message>
Cleaning house. Getting ready to pick project back up again
Cleaning house. Getting ready to pick project back up again
Added a pivotalTracker project
https://www.pivotaltracker.com/n/projects/2445134
</commit_message>
<xml_diff>
--- a/doc/Room Domain.docx
+++ b/doc/Room Domain.docx
@@ -1,6 +1,6 @@
 
 <file path=word/document.xml><?xml version="1.0" encoding="utf-8"?>
-<w:document xmlns:wpc="http://schemas.microsoft.com/office/word/2010/wordprocessingCanvas" xmlns:cx="http://schemas.microsoft.com/office/drawing/2014/chartex" xmlns:cx1="http://schemas.microsoft.com/office/drawing/2015/9/8/chartex" xmlns:cx2="http://schemas.microsoft.com/office/drawing/2015/10/21/chartex" xmlns:cx3="http://schemas.microsoft.com/office/drawing/2016/5/9/chartex" xmlns:cx4="http://schemas.microsoft.com/office/drawing/2016/5/10/chartex" xmlns:cx5="http://schemas.microsoft.com/office/drawing/2016/5/11/chartex" xmlns:cx6="http://schemas.microsoft.com/office/drawing/2016/5/12/chartex" xmlns:cx7="http://schemas.microsoft.com/office/drawing/2016/5/13/chartex" xmlns:cx8="http://schemas.microsoft.com/office/drawing/2016/5/14/chartex" xmlns:mc="http://schemas.openxmlformats.org/markup-compatibility/2006" xmlns:aink="http://schemas.microsoft.com/office/drawing/2016/ink" xmlns:am3d="http://schemas.microsoft.com/office/drawing/2017/model3d" xmlns:o="urn:schemas-microsoft-com:office:office" xmlns:r="http://schemas.openxmlformats.org/officeDocument/2006/relationships" xmlns:m="http://schemas.openxmlformats.org/officeDocument/2006/math" xmlns:v="urn:schemas-microsoft-com:vml" xmlns:wp14="http://schemas.microsoft.com/office/word/2010/wordprocessingDrawing" xmlns:wp="http://schemas.openxmlformats.org/drawingml/2006/wordprocessingDrawing" xmlns:w10="urn:schemas-microsoft-com:office:word" xmlns:w="http://schemas.openxmlformats.org/wordprocessingml/2006/main" xmlns:w14="http://schemas.microsoft.com/office/word/2010/wordml" xmlns:w15="http://schemas.microsoft.com/office/word/2012/wordml" xmlns:w16cid="http://schemas.microsoft.com/office/word/2016/wordml/cid" xmlns:w16se="http://schemas.microsoft.com/office/word/2015/wordml/symex" xmlns:wpg="http://schemas.microsoft.com/office/word/2010/wordprocessingGroup" xmlns:wpi="http://schemas.microsoft.com/office/word/2010/wordprocessingInk" xmlns:wne="http://schemas.microsoft.com/office/word/2006/wordml" xmlns:wps="http://schemas.microsoft.com/office/word/2010/wordprocessingShape" mc:Ignorable="w14 w15 w16se w16cid wp14">
+<w:document xmlns:wpc="http://schemas.microsoft.com/office/word/2010/wordprocessingCanvas" xmlns:cx="http://schemas.microsoft.com/office/drawing/2014/chartex" xmlns:cx1="http://schemas.microsoft.com/office/drawing/2015/9/8/chartex" xmlns:cx2="http://schemas.microsoft.com/office/drawing/2015/10/21/chartex" xmlns:cx3="http://schemas.microsoft.com/office/drawing/2016/5/9/chartex" xmlns:cx4="http://schemas.microsoft.com/office/drawing/2016/5/10/chartex" xmlns:cx5="http://schemas.microsoft.com/office/drawing/2016/5/11/chartex" xmlns:cx6="http://schemas.microsoft.com/office/drawing/2016/5/12/chartex" xmlns:cx7="http://schemas.microsoft.com/office/drawing/2016/5/13/chartex" xmlns:cx8="http://schemas.microsoft.com/office/drawing/2016/5/14/chartex" xmlns:mc="http://schemas.openxmlformats.org/markup-compatibility/2006" xmlns:aink="http://schemas.microsoft.com/office/drawing/2016/ink" xmlns:am3d="http://schemas.microsoft.com/office/drawing/2017/model3d" xmlns:o="urn:schemas-microsoft-com:office:office" xmlns:r="http://schemas.openxmlformats.org/officeDocument/2006/relationships" xmlns:m="http://schemas.openxmlformats.org/officeDocument/2006/math" xmlns:v="urn:schemas-microsoft-com:vml" xmlns:wp14="http://schemas.microsoft.com/office/word/2010/wordprocessingDrawing" xmlns:wp="http://schemas.openxmlformats.org/drawingml/2006/wordprocessingDrawing" xmlns:w10="urn:schemas-microsoft-com:office:word" xmlns:w="http://schemas.openxmlformats.org/wordprocessingml/2006/main" xmlns:w14="http://schemas.microsoft.com/office/word/2010/wordml" xmlns:w15="http://schemas.microsoft.com/office/word/2012/wordml" xmlns:w16cex="http://schemas.microsoft.com/office/word/2018/wordml/cex" xmlns:w16cid="http://schemas.microsoft.com/office/word/2016/wordml/cid" xmlns:w16="http://schemas.microsoft.com/office/word/2018/wordml" xmlns:w16se="http://schemas.microsoft.com/office/word/2015/wordml/symex" xmlns:wpg="http://schemas.microsoft.com/office/word/2010/wordprocessingGroup" xmlns:wpi="http://schemas.microsoft.com/office/word/2010/wordprocessingInk" xmlns:wne="http://schemas.microsoft.com/office/word/2006/wordml" xmlns:wps="http://schemas.microsoft.com/office/word/2010/wordprocessingShape" mc:Ignorable="w14 w15 w16se w16cid w16 w16cex wp14">
   <w:body>
     <w:p>
       <w:r>
@@ -88,6 +88,74 @@
         </w:numPr>
       </w:pPr>
       <w:r>
+        <w:t xml:space="preserve">Each attribute described here has </w:t>
+      </w:r>
+      <w:r>
+        <w:t>4</w:t>
+      </w:r>
+      <w:r>
+        <w:t xml:space="preserve">  values associated with it</w:t>
+      </w:r>
+      <w:r>
+        <w:t>.</w:t>
+      </w:r>
+    </w:p>
+    <w:p>
+      <w:pPr>
+        <w:pStyle w:val="ListParagraph"/>
+        <w:numPr>
+          <w:ilvl w:val="2"/>
+          <w:numId w:val="1"/>
+        </w:numPr>
+      </w:pPr>
+      <w:r>
+        <w:t xml:space="preserve">Level: The current </w:t>
+      </w:r>
+      <w:r>
+        <w:t>wind/rain/</w:t>
+      </w:r>
+      <w:proofErr w:type="spellStart"/>
+      <w:r>
+        <w:t>etc</w:t>
+      </w:r>
+      <w:proofErr w:type="spellEnd"/>
+      <w:r>
+        <w:t xml:space="preserve"> value</w:t>
+      </w:r>
+    </w:p>
+    <w:p>
+      <w:pPr>
+        <w:pStyle w:val="ListParagraph"/>
+        <w:numPr>
+          <w:ilvl w:val="2"/>
+          <w:numId w:val="1"/>
+        </w:numPr>
+      </w:pPr>
+      <w:r>
+        <w:t>Equilibrium: The level value that is desired by the room</w:t>
+      </w:r>
+    </w:p>
+    <w:p>
+      <w:pPr>
+        <w:pStyle w:val="ListParagraph"/>
+        <w:numPr>
+          <w:ilvl w:val="2"/>
+          <w:numId w:val="1"/>
+        </w:numPr>
+      </w:pPr>
+      <w:r>
+        <w:t>Conduction: How hard the room tries to keep equilibrium</w:t>
+      </w:r>
+    </w:p>
+    <w:p>
+      <w:pPr>
+        <w:pStyle w:val="ListParagraph"/>
+        <w:numPr>
+          <w:ilvl w:val="2"/>
+          <w:numId w:val="1"/>
+        </w:numPr>
+      </w:pPr>
+      <w:r>
         <w:t>Wind</w:t>
       </w:r>
     </w:p>
@@ -463,6 +531,7 @@
         </w:numPr>
       </w:pPr>
       <w:r>
+        <w:lastRenderedPageBreak/>
         <w:t>After leaving room</w:t>
       </w:r>
       <w:r>
@@ -514,96 +583,656 @@
         </w:numPr>
       </w:pPr>
       <w:r>
+        <w:t>+90 Destroy ground items threshold</w:t>
+      </w:r>
+    </w:p>
+    <w:p>
+      <w:pPr>
+        <w:pStyle w:val="ListParagraph"/>
+        <w:numPr>
+          <w:ilvl w:val="2"/>
+          <w:numId w:val="1"/>
+        </w:numPr>
+      </w:pPr>
+      <w:r>
+        <w:t>Electricity</w:t>
+      </w:r>
+    </w:p>
+    <w:p>
+      <w:pPr>
+        <w:pStyle w:val="ListParagraph"/>
+        <w:numPr>
+          <w:ilvl w:val="3"/>
+          <w:numId w:val="1"/>
+        </w:numPr>
+      </w:pPr>
+      <w:r>
+        <w:t>0 to 100</w:t>
+      </w:r>
+    </w:p>
+    <w:p>
+      <w:pPr>
+        <w:pStyle w:val="ListParagraph"/>
+        <w:numPr>
+          <w:ilvl w:val="3"/>
+          <w:numId w:val="1"/>
+        </w:numPr>
+      </w:pPr>
+      <w:r>
+        <w:t xml:space="preserve">Builds up then releases all at once. </w:t>
+      </w:r>
+    </w:p>
+    <w:p>
+      <w:pPr>
+        <w:pStyle w:val="ListParagraph"/>
+        <w:numPr>
+          <w:ilvl w:val="3"/>
+          <w:numId w:val="1"/>
+        </w:numPr>
+      </w:pPr>
+      <w:r>
+        <w:t>The charge when released determines effect</w:t>
+      </w:r>
+    </w:p>
+    <w:p>
+      <w:pPr>
+        <w:pStyle w:val="ListParagraph"/>
+        <w:numPr>
+          <w:ilvl w:val="3"/>
+          <w:numId w:val="1"/>
+        </w:numPr>
+      </w:pPr>
+      <w:r>
+        <w:t>+10 minor jolt to single target</w:t>
+      </w:r>
+    </w:p>
+    <w:p>
+      <w:pPr>
+        <w:pStyle w:val="ListParagraph"/>
+        <w:numPr>
+          <w:ilvl w:val="3"/>
+          <w:numId w:val="1"/>
+        </w:numPr>
+      </w:pPr>
+      <w:r>
+        <w:t>+20 2x minor or 1x major to target(s)</w:t>
+      </w:r>
+    </w:p>
+    <w:p>
+      <w:pPr>
+        <w:pStyle w:val="ListParagraph"/>
+        <w:numPr>
+          <w:ilvl w:val="3"/>
+          <w:numId w:val="1"/>
+        </w:numPr>
+      </w:pPr>
+      <w:r>
+        <w:t xml:space="preserve">+30 3x minor, 1x minor 2x major, </w:t>
+      </w:r>
+      <w:proofErr w:type="spellStart"/>
+      <w:r>
+        <w:t>etc</w:t>
+      </w:r>
+      <w:proofErr w:type="spellEnd"/>
+    </w:p>
+    <w:p>
+      <w:pPr>
+        <w:pStyle w:val="ListParagraph"/>
+        <w:numPr>
+          <w:ilvl w:val="3"/>
+          <w:numId w:val="1"/>
+        </w:numPr>
+      </w:pPr>
+      <w:r>
+        <w:t>…</w:t>
+      </w:r>
+    </w:p>
+    <w:p>
+      <w:pPr>
+        <w:pStyle w:val="ListParagraph"/>
+        <w:numPr>
+          <w:ilvl w:val="3"/>
+          <w:numId w:val="1"/>
+        </w:numPr>
+      </w:pPr>
+      <w:r>
+        <w:t>+90 ultra-shock to all in room</w:t>
+      </w:r>
+    </w:p>
+    <w:p>
+      <w:pPr>
+        <w:pStyle w:val="ListParagraph"/>
+        <w:numPr>
+          <w:ilvl w:val="3"/>
+          <w:numId w:val="1"/>
+        </w:numPr>
+      </w:pPr>
+      <w:r>
+        <w:t xml:space="preserve">Damage output increased </w:t>
+      </w:r>
+      <w:r>
+        <w:t>by rain</w:t>
+      </w:r>
+    </w:p>
+    <w:p>
+      <w:pPr>
+        <w:pStyle w:val="ListParagraph"/>
+        <w:numPr>
+          <w:ilvl w:val="2"/>
+          <w:numId w:val="1"/>
+        </w:numPr>
+      </w:pPr>
+      <w:r>
+        <w:t>Information</w:t>
+      </w:r>
+    </w:p>
+    <w:p>
+      <w:pPr>
+        <w:pStyle w:val="ListParagraph"/>
+        <w:numPr>
+          <w:ilvl w:val="3"/>
+          <w:numId w:val="1"/>
+        </w:numPr>
+      </w:pPr>
+      <w:r>
+        <w:t>100</w:t>
+      </w:r>
+      <w:r>
+        <w:t xml:space="preserve"> to 0</w:t>
+      </w:r>
+    </w:p>
+    <w:p>
+      <w:pPr>
+        <w:pStyle w:val="ListParagraph"/>
+        <w:numPr>
+          <w:ilvl w:val="3"/>
+          <w:numId w:val="1"/>
+        </w:numPr>
+      </w:pPr>
+      <w:r>
+        <w:t>+90 is damage threshold</w:t>
+      </w:r>
+    </w:p>
+    <w:p>
+      <w:pPr>
+        <w:pStyle w:val="ListParagraph"/>
+        <w:numPr>
+          <w:ilvl w:val="3"/>
+          <w:numId w:val="1"/>
+        </w:numPr>
+      </w:pPr>
+      <w:r>
+        <w:t>Environmental effects are [information]% effective</w:t>
+      </w:r>
+    </w:p>
+    <w:p>
+      <w:pPr>
+        <w:pStyle w:val="ListParagraph"/>
+        <w:numPr>
+          <w:ilvl w:val="3"/>
+          <w:numId w:val="1"/>
+        </w:numPr>
+      </w:pPr>
+      <w:r>
+        <w:t>+20 lose mental control threshold</w:t>
+      </w:r>
+    </w:p>
+    <w:p>
+      <w:pPr>
+        <w:pStyle w:val="ListParagraph"/>
+        <w:numPr>
+          <w:ilvl w:val="4"/>
+          <w:numId w:val="1"/>
+        </w:numPr>
+      </w:pPr>
+      <w:r>
+        <w:t>Stop receiving player updates</w:t>
+      </w:r>
+    </w:p>
+    <w:p>
+      <w:pPr>
+        <w:pStyle w:val="ListParagraph"/>
+        <w:numPr>
+          <w:ilvl w:val="4"/>
+          <w:numId w:val="1"/>
+        </w:numPr>
+      </w:pPr>
+      <w:r>
+        <w:t>Custom context to prevent input</w:t>
+      </w:r>
+    </w:p>
+    <w:p>
+      <w:pPr>
+        <w:pStyle w:val="ListParagraph"/>
+        <w:numPr>
+          <w:ilvl w:val="3"/>
+          <w:numId w:val="1"/>
+        </w:numPr>
+      </w:pPr>
+      <w:r>
+        <w:t>+0 player death threshold</w:t>
+      </w:r>
+    </w:p>
+    <w:p>
+      <w:pPr>
+        <w:pStyle w:val="ListParagraph"/>
+        <w:numPr>
+          <w:ilvl w:val="2"/>
+          <w:numId w:val="1"/>
+        </w:numPr>
+      </w:pPr>
+      <w:r>
+        <w:t>Quake</w:t>
+      </w:r>
+    </w:p>
+    <w:p>
+      <w:pPr>
+        <w:pStyle w:val="ListParagraph"/>
+        <w:numPr>
+          <w:ilvl w:val="3"/>
+          <w:numId w:val="1"/>
+        </w:numPr>
+      </w:pPr>
+      <w:r>
+        <w:t>0 to 100</w:t>
+      </w:r>
+    </w:p>
+    <w:p>
+      <w:pPr>
+        <w:pStyle w:val="ListParagraph"/>
+        <w:numPr>
+          <w:ilvl w:val="3"/>
+          <w:numId w:val="1"/>
+        </w:numPr>
+      </w:pPr>
+      <w:r>
+        <w:t>+10 is damage threshold</w:t>
+      </w:r>
+    </w:p>
+    <w:p>
+      <w:pPr>
+        <w:pStyle w:val="ListParagraph"/>
+        <w:numPr>
+          <w:ilvl w:val="3"/>
+          <w:numId w:val="1"/>
+        </w:numPr>
+      </w:pPr>
+      <w:r>
+        <w:t xml:space="preserve">+30 cave in </w:t>
+      </w:r>
+      <w:r>
+        <w:t>threshold (if there is a subterranean domain)</w:t>
+      </w:r>
+    </w:p>
+    <w:p>
+      <w:pPr>
+        <w:pStyle w:val="ListParagraph"/>
+        <w:numPr>
+          <w:ilvl w:val="3"/>
+          <w:numId w:val="1"/>
+        </w:numPr>
+      </w:pPr>
+      <w:r>
+        <w:t>+60 fissures threshold</w:t>
+      </w:r>
+    </w:p>
+    <w:p>
+      <w:pPr>
+        <w:pStyle w:val="ListParagraph"/>
+        <w:numPr>
+          <w:ilvl w:val="4"/>
+          <w:numId w:val="1"/>
+        </w:numPr>
+      </w:pPr>
+      <w:r>
+        <w:t>Players can get trapped underground</w:t>
+      </w:r>
+      <w:r>
+        <w:t>. Must make stat check to get out</w:t>
+      </w:r>
+      <w:r>
+        <w:t xml:space="preserve">. </w:t>
+      </w:r>
+    </w:p>
+    <w:p>
+      <w:pPr>
+        <w:pStyle w:val="ListParagraph"/>
+        <w:numPr>
+          <w:ilvl w:val="4"/>
+          <w:numId w:val="1"/>
+        </w:numPr>
+      </w:pPr>
+      <w:r>
+        <w:t>Basically, transfers them to any existing subterranean domain)</w:t>
+      </w:r>
+    </w:p>
+    <w:p>
+      <w:pPr>
+        <w:pStyle w:val="ListParagraph"/>
+        <w:numPr>
+          <w:ilvl w:val="3"/>
+          <w:numId w:val="1"/>
+        </w:numPr>
+      </w:pPr>
+      <w:r>
+        <w:t>+90 eruption threshold</w:t>
+      </w:r>
+    </w:p>
+    <w:p>
+      <w:pPr>
+        <w:pStyle w:val="ListParagraph"/>
+        <w:numPr>
+          <w:ilvl w:val="4"/>
+          <w:numId w:val="1"/>
+        </w:numPr>
+      </w:pPr>
+      <w:r>
+        <w:t>Massive AOE to people in room, damages all physical domains</w:t>
+      </w:r>
+    </w:p>
+    <w:p>
+      <w:pPr>
+        <w:pStyle w:val="ListParagraph"/>
+        <w:numPr>
+          <w:ilvl w:val="4"/>
+          <w:numId w:val="1"/>
+        </w:numPr>
+      </w:pPr>
+      <w:r>
+        <w:t>-40 quake once triggered</w:t>
+      </w:r>
+    </w:p>
+    <w:p>
+      <w:pPr>
+        <w:pStyle w:val="ListParagraph"/>
+        <w:numPr>
+          <w:ilvl w:val="2"/>
+          <w:numId w:val="1"/>
+        </w:numPr>
+      </w:pPr>
+      <w:r>
+        <w:t>Oil</w:t>
+      </w:r>
+    </w:p>
+    <w:p>
+      <w:pPr>
+        <w:pStyle w:val="ListParagraph"/>
+        <w:numPr>
+          <w:ilvl w:val="3"/>
+          <w:numId w:val="1"/>
+        </w:numPr>
+      </w:pPr>
+      <w:r>
+        <w:t>0 to 100</w:t>
+      </w:r>
+    </w:p>
+    <w:p>
+      <w:pPr>
+        <w:pStyle w:val="ListParagraph"/>
+        <w:numPr>
+          <w:ilvl w:val="3"/>
+          <w:numId w:val="1"/>
+        </w:numPr>
+      </w:pPr>
+      <w:r>
+        <w:t xml:space="preserve">+10 </w:t>
+      </w:r>
+      <w:r>
+        <w:t>Oiled debuff</w:t>
+      </w:r>
+    </w:p>
+    <w:p>
+      <w:pPr>
+        <w:pStyle w:val="ListParagraph"/>
+        <w:numPr>
+          <w:ilvl w:val="4"/>
+          <w:numId w:val="1"/>
+        </w:numPr>
+      </w:pPr>
+      <w:r>
+        <w:t>Increased stamina usage</w:t>
+      </w:r>
+    </w:p>
+    <w:p>
+      <w:pPr>
+        <w:pStyle w:val="ListParagraph"/>
+        <w:numPr>
+          <w:ilvl w:val="3"/>
+          <w:numId w:val="1"/>
+        </w:numPr>
+      </w:pPr>
+      <w:r>
+        <w:t>+</w:t>
+      </w:r>
+      <w:r>
+        <w:t>3</w:t>
+      </w:r>
+      <w:r>
+        <w:t>0 mired threshold</w:t>
+      </w:r>
+    </w:p>
+    <w:p>
+      <w:pPr>
+        <w:pStyle w:val="ListParagraph"/>
+        <w:numPr>
+          <w:ilvl w:val="4"/>
+          <w:numId w:val="1"/>
+        </w:numPr>
+      </w:pPr>
+      <w:r>
+        <w:t>Inability to move from spot</w:t>
+      </w:r>
+      <w:r>
+        <w:t xml:space="preserve"> (only effects surface, water, subterranean domains )</w:t>
+      </w:r>
+    </w:p>
+    <w:p>
+      <w:pPr>
+        <w:pStyle w:val="ListParagraph"/>
+        <w:numPr>
+          <w:ilvl w:val="3"/>
+          <w:numId w:val="1"/>
+        </w:numPr>
+      </w:pPr>
+      <w:r>
+        <w:t>+50 enveloped threshold</w:t>
+      </w:r>
+    </w:p>
+    <w:p>
+      <w:pPr>
+        <w:pStyle w:val="ListParagraph"/>
+        <w:numPr>
+          <w:ilvl w:val="4"/>
+          <w:numId w:val="1"/>
+        </w:numPr>
+      </w:pPr>
+      <w:r>
         <w:lastRenderedPageBreak/>
-        <w:t>+90 Destroy ground items threshold</w:t>
-      </w:r>
-    </w:p>
-    <w:p>
-      <w:pPr>
-        <w:pStyle w:val="ListParagraph"/>
-        <w:numPr>
-          <w:ilvl w:val="2"/>
-          <w:numId w:val="1"/>
-        </w:numPr>
-      </w:pPr>
-      <w:r>
-        <w:t>Electricity</w:t>
-      </w:r>
-    </w:p>
-    <w:p>
-      <w:pPr>
-        <w:pStyle w:val="ListParagraph"/>
-        <w:numPr>
-          <w:ilvl w:val="3"/>
-          <w:numId w:val="1"/>
-        </w:numPr>
-      </w:pPr>
-      <w:r>
-        <w:t>0 to 100</w:t>
-      </w:r>
-    </w:p>
-    <w:p>
-      <w:pPr>
-        <w:pStyle w:val="ListParagraph"/>
-        <w:numPr>
-          <w:ilvl w:val="3"/>
-          <w:numId w:val="1"/>
-        </w:numPr>
-      </w:pPr>
-      <w:r>
-        <w:t xml:space="preserve">Builds up then releases all at once. </w:t>
-      </w:r>
-    </w:p>
-    <w:p>
-      <w:pPr>
-        <w:pStyle w:val="ListParagraph"/>
-        <w:numPr>
-          <w:ilvl w:val="3"/>
-          <w:numId w:val="1"/>
-        </w:numPr>
-      </w:pPr>
-      <w:r>
-        <w:t>The charge when released determines effect</w:t>
-      </w:r>
-    </w:p>
-    <w:p>
-      <w:pPr>
-        <w:pStyle w:val="ListParagraph"/>
-        <w:numPr>
-          <w:ilvl w:val="3"/>
-          <w:numId w:val="1"/>
-        </w:numPr>
-      </w:pPr>
-      <w:r>
-        <w:t>+10 minor jolt to single target</w:t>
-      </w:r>
-    </w:p>
-    <w:p>
-      <w:pPr>
-        <w:pStyle w:val="ListParagraph"/>
-        <w:numPr>
-          <w:ilvl w:val="3"/>
-          <w:numId w:val="1"/>
-        </w:numPr>
-      </w:pPr>
-      <w:r>
-        <w:t>+20 2x minor or 1x major to target(s)</w:t>
-      </w:r>
-    </w:p>
-    <w:p>
-      <w:pPr>
-        <w:pStyle w:val="ListParagraph"/>
-        <w:numPr>
-          <w:ilvl w:val="3"/>
-          <w:numId w:val="1"/>
-        </w:numPr>
-      </w:pPr>
-      <w:r>
-        <w:t xml:space="preserve">+30 3x minor, 1x minor 2x major, </w:t>
-      </w:r>
+        <w:t>Inability to take most actions (besides to struggle free)</w:t>
+      </w:r>
+    </w:p>
+    <w:p>
+      <w:pPr>
+        <w:pStyle w:val="ListParagraph"/>
+        <w:numPr>
+          <w:ilvl w:val="4"/>
+          <w:numId w:val="1"/>
+        </w:numPr>
+      </w:pPr>
+      <w:r>
+        <w:t>Will begin taking damage if does not struggle free</w:t>
+      </w:r>
+    </w:p>
+    <w:p>
+      <w:pPr>
+        <w:pStyle w:val="ListParagraph"/>
+        <w:numPr>
+          <w:ilvl w:val="3"/>
+          <w:numId w:val="1"/>
+        </w:numPr>
+      </w:pPr>
+      <w:r>
+        <w:t>+70 entombed threshold</w:t>
+      </w:r>
+    </w:p>
+    <w:p>
+      <w:pPr>
+        <w:pStyle w:val="ListParagraph"/>
+        <w:numPr>
+          <w:ilvl w:val="4"/>
+          <w:numId w:val="1"/>
+        </w:numPr>
+      </w:pPr>
+      <w:r>
+        <w:t>Basically,</w:t>
+      </w:r>
+      <w:r>
+        <w:t xml:space="preserve"> enveloped but worse</w:t>
+      </w:r>
+    </w:p>
+    <w:p>
+      <w:pPr>
+        <w:pStyle w:val="ListParagraph"/>
+        <w:numPr>
+          <w:ilvl w:val="4"/>
+          <w:numId w:val="1"/>
+        </w:numPr>
+      </w:pPr>
+      <w:r>
+        <w:t>Struggling free is harder</w:t>
+      </w:r>
+    </w:p>
+    <w:p>
+      <w:pPr>
+        <w:pStyle w:val="ListParagraph"/>
+        <w:numPr>
+          <w:ilvl w:val="4"/>
+          <w:numId w:val="1"/>
+        </w:numPr>
+      </w:pPr>
+      <w:r>
+        <w:t>Take crush damage quickly</w:t>
+      </w:r>
+    </w:p>
+    <w:p>
+      <w:pPr>
+        <w:pStyle w:val="ListParagraph"/>
+        <w:numPr>
+          <w:ilvl w:val="3"/>
+          <w:numId w:val="1"/>
+        </w:numPr>
+      </w:pPr>
+      <w:r>
+        <w:t xml:space="preserve">If heat rises above </w:t>
+      </w:r>
+      <w:r>
+        <w:t>2</w:t>
+      </w:r>
+      <w:r>
+        <w:t>0, 2* oil level is added to heat level and oil level starts decreasing</w:t>
+      </w:r>
+      <w:r>
+        <w:t xml:space="preserve"> (bonus not effective past 50 heat</w:t>
+      </w:r>
+      <w:r>
+        <w:t>, oil just disappears without changing heat</w:t>
+      </w:r>
+      <w:r>
+        <w:t>)</w:t>
+      </w:r>
+    </w:p>
+    <w:p>
+      <w:pPr>
+        <w:pStyle w:val="ListParagraph"/>
+        <w:numPr>
+          <w:ilvl w:val="2"/>
+          <w:numId w:val="1"/>
+        </w:numPr>
+      </w:pPr>
+    </w:p>
+    <w:p>
+      <w:pPr>
+        <w:pStyle w:val="ListParagraph"/>
+        <w:numPr>
+          <w:ilvl w:val="0"/>
+          <w:numId w:val="1"/>
+        </w:numPr>
+      </w:pPr>
+      <w:r>
+        <w:t>Connection</w:t>
+      </w:r>
+    </w:p>
+    <w:p>
+      <w:pPr>
+        <w:pStyle w:val="ListParagraph"/>
+        <w:numPr>
+          <w:ilvl w:val="1"/>
+          <w:numId w:val="1"/>
+        </w:numPr>
+      </w:pPr>
+      <w:r>
+        <w:t>id</w:t>
+      </w:r>
+    </w:p>
+    <w:p>
+      <w:pPr>
+        <w:pStyle w:val="ListParagraph"/>
+        <w:numPr>
+          <w:ilvl w:val="2"/>
+          <w:numId w:val="1"/>
+        </w:numPr>
+      </w:pPr>
+      <w:r>
+        <w:t>A unique integer identifier for the connection</w:t>
+      </w:r>
+    </w:p>
+    <w:p>
+      <w:pPr>
+        <w:pStyle w:val="ListParagraph"/>
+        <w:numPr>
+          <w:ilvl w:val="1"/>
+          <w:numId w:val="1"/>
+        </w:numPr>
+      </w:pPr>
+      <w:r>
+        <w:t>name</w:t>
+      </w:r>
+    </w:p>
+    <w:p>
+      <w:pPr>
+        <w:pStyle w:val="ListParagraph"/>
+        <w:numPr>
+          <w:ilvl w:val="2"/>
+          <w:numId w:val="1"/>
+        </w:numPr>
+      </w:pPr>
+      <w:r>
+        <w:t>The name to be displayed to the user. Use format like “wooden door”, “twisting path”, “underwater tunnel”, or “expanse of open sky”</w:t>
+      </w:r>
+    </w:p>
+    <w:p>
+      <w:pPr>
+        <w:pStyle w:val="ListParagraph"/>
+        <w:numPr>
+          <w:ilvl w:val="2"/>
+          <w:numId w:val="1"/>
+        </w:numPr>
+      </w:pPr>
+      <w:r>
+        <w:t>Name text will be subbed into a sentence similar to “To the north there is a “expanse of open sky”</w:t>
+      </w:r>
+    </w:p>
+    <w:p>
+      <w:pPr>
+        <w:pStyle w:val="ListParagraph"/>
+        <w:numPr>
+          <w:ilvl w:val="1"/>
+          <w:numId w:val="1"/>
+        </w:numPr>
+      </w:pPr>
       <w:proofErr w:type="spellStart"/>
       <w:r>
-        <w:t>etc</w:t>
+        <w:t>successText</w:t>
       </w:r>
       <w:proofErr w:type="spellEnd"/>
     </w:p>
@@ -611,494 +1240,315 @@
       <w:pPr>
         <w:pStyle w:val="ListParagraph"/>
         <w:numPr>
-          <w:ilvl w:val="3"/>
-          <w:numId w:val="1"/>
-        </w:numPr>
-      </w:pPr>
-      <w:r>
-        <w:t>…</w:t>
-      </w:r>
-    </w:p>
-    <w:p>
-      <w:pPr>
-        <w:pStyle w:val="ListParagraph"/>
-        <w:numPr>
-          <w:ilvl w:val="3"/>
-          <w:numId w:val="1"/>
-        </w:numPr>
-      </w:pPr>
-      <w:r>
-        <w:t>+90 ultra-shock to all in room</w:t>
-      </w:r>
-    </w:p>
-    <w:p>
-      <w:pPr>
-        <w:pStyle w:val="ListParagraph"/>
-        <w:numPr>
-          <w:ilvl w:val="3"/>
-          <w:numId w:val="1"/>
-        </w:numPr>
-      </w:pPr>
-      <w:r>
-        <w:t xml:space="preserve">Damage output increased </w:t>
-      </w:r>
-      <w:r>
-        <w:t>by rain</w:t>
-      </w:r>
-    </w:p>
-    <w:p>
-      <w:pPr>
-        <w:pStyle w:val="ListParagraph"/>
-        <w:numPr>
-          <w:ilvl w:val="2"/>
-          <w:numId w:val="1"/>
-        </w:numPr>
-      </w:pPr>
-      <w:r>
-        <w:t>Information</w:t>
-      </w:r>
-    </w:p>
-    <w:p>
-      <w:pPr>
-        <w:pStyle w:val="ListParagraph"/>
-        <w:numPr>
-          <w:ilvl w:val="3"/>
-          <w:numId w:val="1"/>
-        </w:numPr>
-      </w:pPr>
-      <w:r>
-        <w:t>100</w:t>
-      </w:r>
-      <w:r>
-        <w:t xml:space="preserve"> to 0</w:t>
-      </w:r>
-    </w:p>
-    <w:p>
-      <w:pPr>
-        <w:pStyle w:val="ListParagraph"/>
-        <w:numPr>
-          <w:ilvl w:val="3"/>
-          <w:numId w:val="1"/>
-        </w:numPr>
-      </w:pPr>
-      <w:r>
-        <w:t>+90 is damage threshold</w:t>
-      </w:r>
-    </w:p>
-    <w:p>
-      <w:pPr>
-        <w:pStyle w:val="ListParagraph"/>
-        <w:numPr>
-          <w:ilvl w:val="3"/>
-          <w:numId w:val="1"/>
-        </w:numPr>
-      </w:pPr>
-      <w:r>
-        <w:t>Environmental effects are [information]% effective</w:t>
-      </w:r>
-    </w:p>
-    <w:p>
-      <w:pPr>
-        <w:pStyle w:val="ListParagraph"/>
-        <w:numPr>
-          <w:ilvl w:val="3"/>
-          <w:numId w:val="1"/>
-        </w:numPr>
-      </w:pPr>
-      <w:r>
-        <w:t>+20 lose mental control threshold</w:t>
-      </w:r>
-    </w:p>
-    <w:p>
-      <w:pPr>
-        <w:pStyle w:val="ListParagraph"/>
-        <w:numPr>
-          <w:ilvl w:val="4"/>
-          <w:numId w:val="1"/>
-        </w:numPr>
-      </w:pPr>
-      <w:r>
-        <w:t>Stop receiving player updates</w:t>
-      </w:r>
-    </w:p>
-    <w:p>
-      <w:pPr>
-        <w:pStyle w:val="ListParagraph"/>
-        <w:numPr>
-          <w:ilvl w:val="4"/>
-          <w:numId w:val="1"/>
-        </w:numPr>
-      </w:pPr>
-      <w:r>
-        <w:t>Custom context to prevent input</w:t>
-      </w:r>
-    </w:p>
-    <w:p>
-      <w:pPr>
-        <w:pStyle w:val="ListParagraph"/>
-        <w:numPr>
-          <w:ilvl w:val="3"/>
-          <w:numId w:val="1"/>
-        </w:numPr>
-      </w:pPr>
-      <w:r>
-        <w:t>+0 player death threshold</w:t>
-      </w:r>
-    </w:p>
-    <w:p>
-      <w:pPr>
-        <w:pStyle w:val="ListParagraph"/>
-        <w:numPr>
-          <w:ilvl w:val="2"/>
-          <w:numId w:val="1"/>
-        </w:numPr>
-      </w:pPr>
-      <w:r>
-        <w:t>Quake</w:t>
-      </w:r>
-    </w:p>
-    <w:p>
-      <w:pPr>
-        <w:pStyle w:val="ListParagraph"/>
-        <w:numPr>
-          <w:ilvl w:val="3"/>
-          <w:numId w:val="1"/>
-        </w:numPr>
-      </w:pPr>
-      <w:r>
-        <w:t>0 to 100</w:t>
-      </w:r>
-    </w:p>
-    <w:p>
-      <w:pPr>
-        <w:pStyle w:val="ListParagraph"/>
-        <w:numPr>
-          <w:ilvl w:val="3"/>
-          <w:numId w:val="1"/>
-        </w:numPr>
-      </w:pPr>
-      <w:r>
-        <w:t>+10 is damage threshold</w:t>
-      </w:r>
-    </w:p>
-    <w:p>
-      <w:pPr>
-        <w:pStyle w:val="ListParagraph"/>
-        <w:numPr>
-          <w:ilvl w:val="3"/>
-          <w:numId w:val="1"/>
-        </w:numPr>
-      </w:pPr>
-      <w:r>
-        <w:t xml:space="preserve">+30 cave in </w:t>
-      </w:r>
-      <w:r>
-        <w:t>threshold (if there is a subterranean domain)</w:t>
-      </w:r>
-    </w:p>
-    <w:p>
-      <w:pPr>
-        <w:pStyle w:val="ListParagraph"/>
-        <w:numPr>
-          <w:ilvl w:val="3"/>
-          <w:numId w:val="1"/>
-        </w:numPr>
-      </w:pPr>
-      <w:r>
-        <w:t>+60 fissures threshold</w:t>
-      </w:r>
-    </w:p>
-    <w:p>
-      <w:pPr>
-        <w:pStyle w:val="ListParagraph"/>
-        <w:numPr>
-          <w:ilvl w:val="4"/>
-          <w:numId w:val="1"/>
-        </w:numPr>
-      </w:pPr>
-      <w:r>
-        <w:t>Players can get trapped underground</w:t>
-      </w:r>
-      <w:r>
-        <w:t>. Must make stat check to get out</w:t>
-      </w:r>
-      <w:r>
-        <w:t xml:space="preserve">. </w:t>
-      </w:r>
-    </w:p>
-    <w:p>
-      <w:pPr>
-        <w:pStyle w:val="ListParagraph"/>
-        <w:numPr>
-          <w:ilvl w:val="4"/>
-          <w:numId w:val="1"/>
-        </w:numPr>
-      </w:pPr>
-      <w:r>
-        <w:t>Basically, transfers them to any existing subterranean domain)</w:t>
-      </w:r>
-    </w:p>
-    <w:p>
-      <w:pPr>
-        <w:pStyle w:val="ListParagraph"/>
-        <w:numPr>
-          <w:ilvl w:val="3"/>
-          <w:numId w:val="1"/>
-        </w:numPr>
-      </w:pPr>
-      <w:r>
-        <w:t>+90 eruption threshold</w:t>
-      </w:r>
-    </w:p>
-    <w:p>
-      <w:pPr>
-        <w:pStyle w:val="ListParagraph"/>
-        <w:numPr>
-          <w:ilvl w:val="4"/>
-          <w:numId w:val="1"/>
-        </w:numPr>
-      </w:pPr>
-      <w:r>
-        <w:t>Massive AOE to people in room, damages all physical domains</w:t>
-      </w:r>
-    </w:p>
-    <w:p>
-      <w:pPr>
-        <w:pStyle w:val="ListParagraph"/>
-        <w:numPr>
-          <w:ilvl w:val="4"/>
-          <w:numId w:val="1"/>
-        </w:numPr>
-      </w:pPr>
-      <w:r>
-        <w:t>-40 quake once triggered</w:t>
-      </w:r>
-    </w:p>
-    <w:p>
-      <w:pPr>
-        <w:pStyle w:val="ListParagraph"/>
-        <w:numPr>
-          <w:ilvl w:val="2"/>
-          <w:numId w:val="1"/>
-        </w:numPr>
-      </w:pPr>
-      <w:r>
-        <w:t>Oil</w:t>
-      </w:r>
-    </w:p>
-    <w:p>
-      <w:pPr>
-        <w:pStyle w:val="ListParagraph"/>
-        <w:numPr>
-          <w:ilvl w:val="3"/>
-          <w:numId w:val="1"/>
-        </w:numPr>
-      </w:pPr>
-      <w:r>
-        <w:t>0 to 100</w:t>
-      </w:r>
-    </w:p>
-    <w:p>
-      <w:pPr>
-        <w:pStyle w:val="ListParagraph"/>
-        <w:numPr>
-          <w:ilvl w:val="3"/>
-          <w:numId w:val="1"/>
-        </w:numPr>
-      </w:pPr>
-      <w:r>
-        <w:t xml:space="preserve">+10 </w:t>
-      </w:r>
-      <w:r>
-        <w:t>Oiled debuff</w:t>
-      </w:r>
-    </w:p>
-    <w:p>
-      <w:pPr>
-        <w:pStyle w:val="ListParagraph"/>
-        <w:numPr>
-          <w:ilvl w:val="4"/>
-          <w:numId w:val="1"/>
-        </w:numPr>
-      </w:pPr>
-      <w:r>
-        <w:t>Increased stamina usage</w:t>
-      </w:r>
-    </w:p>
-    <w:p>
-      <w:pPr>
-        <w:pStyle w:val="ListParagraph"/>
-        <w:numPr>
-          <w:ilvl w:val="3"/>
-          <w:numId w:val="1"/>
-        </w:numPr>
-      </w:pPr>
-      <w:r>
-        <w:t>+</w:t>
-      </w:r>
-      <w:r>
-        <w:t>3</w:t>
-      </w:r>
-      <w:r>
-        <w:t>0 mired threshold</w:t>
-      </w:r>
-    </w:p>
-    <w:p>
-      <w:pPr>
-        <w:pStyle w:val="ListParagraph"/>
-        <w:numPr>
-          <w:ilvl w:val="4"/>
-          <w:numId w:val="1"/>
-        </w:numPr>
-      </w:pPr>
-      <w:r>
-        <w:t>Inability to move from spot</w:t>
-      </w:r>
-      <w:r>
-        <w:t xml:space="preserve"> (only effects surface, water, subterranean </w:t>
-      </w:r>
-      <w:proofErr w:type="gramStart"/>
-      <w:r>
-        <w:t>domains )</w:t>
-      </w:r>
-      <w:proofErr w:type="gramEnd"/>
-    </w:p>
-    <w:p>
-      <w:pPr>
-        <w:pStyle w:val="ListParagraph"/>
-        <w:numPr>
-          <w:ilvl w:val="3"/>
-          <w:numId w:val="1"/>
-        </w:numPr>
-      </w:pPr>
-      <w:r>
-        <w:t>+50 enveloped threshold</w:t>
-      </w:r>
-    </w:p>
-    <w:p>
-      <w:pPr>
-        <w:pStyle w:val="ListParagraph"/>
-        <w:numPr>
-          <w:ilvl w:val="4"/>
-          <w:numId w:val="1"/>
-        </w:numPr>
-      </w:pPr>
-      <w:r>
-        <w:t>Inability to take most actions (besides to struggle free)</w:t>
-      </w:r>
-    </w:p>
-    <w:p>
-      <w:pPr>
-        <w:pStyle w:val="ListParagraph"/>
-        <w:numPr>
-          <w:ilvl w:val="4"/>
-          <w:numId w:val="1"/>
-        </w:numPr>
-      </w:pPr>
-      <w:r>
-        <w:t>Will begin taking damage if does not struggle free</w:t>
-      </w:r>
-    </w:p>
-    <w:p>
-      <w:pPr>
-        <w:pStyle w:val="ListParagraph"/>
-        <w:numPr>
-          <w:ilvl w:val="3"/>
-          <w:numId w:val="1"/>
-        </w:numPr>
-      </w:pPr>
-      <w:r>
-        <w:t>+70 entombed threshold</w:t>
-      </w:r>
-    </w:p>
-    <w:p>
-      <w:pPr>
-        <w:pStyle w:val="ListParagraph"/>
-        <w:numPr>
-          <w:ilvl w:val="4"/>
-          <w:numId w:val="1"/>
-        </w:numPr>
-      </w:pPr>
-      <w:r>
-        <w:t>Basically,</w:t>
-      </w:r>
-      <w:r>
-        <w:t xml:space="preserve"> enveloped but worse</w:t>
-      </w:r>
-    </w:p>
-    <w:p>
-      <w:pPr>
-        <w:pStyle w:val="ListParagraph"/>
-        <w:numPr>
-          <w:ilvl w:val="4"/>
-          <w:numId w:val="1"/>
-        </w:numPr>
-      </w:pPr>
-      <w:r>
-        <w:t>Struggling free is harder</w:t>
-      </w:r>
-    </w:p>
-    <w:p>
-      <w:pPr>
-        <w:pStyle w:val="ListParagraph"/>
-        <w:numPr>
-          <w:ilvl w:val="4"/>
+          <w:ilvl w:val="2"/>
+          <w:numId w:val="1"/>
+        </w:numPr>
+      </w:pPr>
+      <w:r>
+        <w:t>The text to display if the entity traverses successfully</w:t>
+      </w:r>
+    </w:p>
+    <w:p>
+      <w:pPr>
+        <w:pStyle w:val="ListParagraph"/>
+        <w:numPr>
+          <w:ilvl w:val="2"/>
+          <w:numId w:val="1"/>
+        </w:numPr>
+      </w:pPr>
+      <w:r>
+        <w:t>Leave blank to use default text</w:t>
+      </w:r>
+    </w:p>
+    <w:p>
+      <w:pPr>
+        <w:pStyle w:val="ListParagraph"/>
+        <w:numPr>
+          <w:ilvl w:val="1"/>
+          <w:numId w:val="1"/>
+        </w:numPr>
+      </w:pPr>
+      <w:proofErr w:type="spellStart"/>
+      <w:r>
+        <w:t>failureText</w:t>
+      </w:r>
+      <w:proofErr w:type="spellEnd"/>
+    </w:p>
+    <w:p>
+      <w:pPr>
+        <w:pStyle w:val="ListParagraph"/>
+        <w:numPr>
+          <w:ilvl w:val="2"/>
+          <w:numId w:val="1"/>
+        </w:numPr>
+      </w:pPr>
+      <w:r>
+        <w:t>The text to display if the entity traverses successfully</w:t>
+      </w:r>
+    </w:p>
+    <w:p>
+      <w:pPr>
+        <w:pStyle w:val="ListParagraph"/>
+        <w:numPr>
+          <w:ilvl w:val="2"/>
+          <w:numId w:val="1"/>
+        </w:numPr>
+      </w:pPr>
+      <w:r>
+        <w:t>Leave blank to use default text</w:t>
+      </w:r>
+    </w:p>
+    <w:p>
+      <w:pPr>
+        <w:pStyle w:val="ListParagraph"/>
+        <w:numPr>
+          <w:ilvl w:val="1"/>
+          <w:numId w:val="1"/>
+        </w:numPr>
+      </w:pPr>
+      <w:proofErr w:type="spellStart"/>
+      <w:r>
+        <w:t>sourceRoomName</w:t>
+      </w:r>
+      <w:proofErr w:type="spellEnd"/>
+    </w:p>
+    <w:p>
+      <w:pPr>
+        <w:pStyle w:val="ListParagraph"/>
+        <w:numPr>
+          <w:ilvl w:val="1"/>
+          <w:numId w:val="1"/>
+        </w:numPr>
+      </w:pPr>
+      <w:proofErr w:type="spellStart"/>
+      <w:r>
+        <w:t>sourceDomains</w:t>
+      </w:r>
+      <w:proofErr w:type="spellEnd"/>
+    </w:p>
+    <w:p>
+      <w:pPr>
+        <w:pStyle w:val="ListParagraph"/>
+        <w:numPr>
+          <w:ilvl w:val="2"/>
+          <w:numId w:val="1"/>
+        </w:numPr>
+      </w:pPr>
+      <w:r>
+        <w:t xml:space="preserve">a semicolon separated list of domains this connection can be used from. </w:t>
+      </w:r>
+    </w:p>
+    <w:p>
+      <w:pPr>
+        <w:pStyle w:val="ListParagraph"/>
+        <w:numPr>
+          <w:ilvl w:val="2"/>
+          <w:numId w:val="1"/>
+        </w:numPr>
+      </w:pPr>
+      <w:r>
+        <w:t>Leave blank to assume ground only</w:t>
+      </w:r>
+    </w:p>
+    <w:p>
+      <w:pPr>
+        <w:pStyle w:val="ListParagraph"/>
+        <w:numPr>
+          <w:ilvl w:val="1"/>
+          <w:numId w:val="1"/>
+        </w:numPr>
+      </w:pPr>
+      <w:proofErr w:type="spellStart"/>
+      <w:r>
+        <w:t>destinationDomains</w:t>
+      </w:r>
+      <w:proofErr w:type="spellEnd"/>
+    </w:p>
+    <w:p>
+      <w:pPr>
+        <w:pStyle w:val="ListParagraph"/>
+        <w:numPr>
+          <w:ilvl w:val="2"/>
+          <w:numId w:val="1"/>
+        </w:numPr>
+      </w:pPr>
+      <w:r>
+        <w:t>a semicolon separated list of domains that the other room has, and can be accessed from the source room directly</w:t>
+      </w:r>
+    </w:p>
+    <w:p>
+      <w:pPr>
+        <w:pStyle w:val="ListParagraph"/>
+        <w:numPr>
+          <w:ilvl w:val="2"/>
+          <w:numId w:val="1"/>
+        </w:numPr>
+      </w:pPr>
+      <w:r>
+        <w:t xml:space="preserve">if the traveling entity is in an accepted source domain, but an equivalent </w:t>
+      </w:r>
+      <w:proofErr w:type="spellStart"/>
+      <w:r>
+        <w:t>destDomain</w:t>
+      </w:r>
+      <w:proofErr w:type="spellEnd"/>
+      <w:r>
+        <w:t xml:space="preserve"> does not exist, the entity will be transported to the </w:t>
+      </w:r>
+      <w:proofErr w:type="spellStart"/>
+      <w:r>
+        <w:t>defaultDestDomain</w:t>
+      </w:r>
+      <w:proofErr w:type="spellEnd"/>
+    </w:p>
+    <w:p>
+      <w:pPr>
+        <w:pStyle w:val="ListParagraph"/>
+        <w:numPr>
+          <w:ilvl w:val="1"/>
+          <w:numId w:val="1"/>
+        </w:numPr>
+      </w:pPr>
+      <w:proofErr w:type="spellStart"/>
+      <w:r>
+        <w:t>defaultDestDomain</w:t>
+      </w:r>
+      <w:proofErr w:type="spellEnd"/>
+    </w:p>
+    <w:p>
+      <w:pPr>
+        <w:pStyle w:val="ListParagraph"/>
+        <w:numPr>
+          <w:ilvl w:val="2"/>
+          <w:numId w:val="1"/>
+        </w:numPr>
+      </w:pPr>
+      <w:r>
+        <w:t xml:space="preserve"> if the traveling entity is in an accepted source domain, but an equivalent </w:t>
+      </w:r>
+      <w:proofErr w:type="spellStart"/>
+      <w:r>
+        <w:t>destDomain</w:t>
+      </w:r>
+      <w:proofErr w:type="spellEnd"/>
+      <w:r>
+        <w:t xml:space="preserve"> does not exist, the entity will be transported to the </w:t>
+      </w:r>
+      <w:proofErr w:type="spellStart"/>
+      <w:r>
+        <w:t>defaultDestDomain</w:t>
+      </w:r>
+      <w:proofErr w:type="spellEnd"/>
+    </w:p>
+    <w:p>
+      <w:pPr>
+        <w:pStyle w:val="ListParagraph"/>
+        <w:numPr>
+          <w:ilvl w:val="2"/>
+          <w:numId w:val="1"/>
+        </w:numPr>
+      </w:pPr>
+      <w:r>
+        <w:t xml:space="preserve">Also used if </w:t>
+      </w:r>
+      <w:proofErr w:type="spellStart"/>
+      <w:r>
+        <w:t>destinationDomains</w:t>
+      </w:r>
+      <w:proofErr w:type="spellEnd"/>
+      <w:r>
+        <w:t xml:space="preserve"> is blank</w:t>
+      </w:r>
+    </w:p>
+    <w:p>
+      <w:pPr>
+        <w:pStyle w:val="ListParagraph"/>
+        <w:numPr>
+          <w:ilvl w:val="1"/>
+          <w:numId w:val="1"/>
+        </w:numPr>
+      </w:pPr>
+      <w:proofErr w:type="spellStart"/>
+      <w:r>
+        <w:t>destinationRoomName</w:t>
+      </w:r>
+      <w:proofErr w:type="spellEnd"/>
+    </w:p>
+    <w:p>
+      <w:pPr>
+        <w:pStyle w:val="ListParagraph"/>
+        <w:numPr>
+          <w:ilvl w:val="1"/>
+          <w:numId w:val="1"/>
+        </w:numPr>
+      </w:pPr>
+      <w:proofErr w:type="spellStart"/>
+      <w:r>
+        <w:t>seeDifficulty</w:t>
+      </w:r>
+      <w:proofErr w:type="spellEnd"/>
+    </w:p>
+    <w:p>
+      <w:pPr>
+        <w:pStyle w:val="ListParagraph"/>
+        <w:numPr>
+          <w:ilvl w:val="2"/>
+          <w:numId w:val="1"/>
+        </w:numPr>
+      </w:pPr>
+      <w:r>
+        <w:t>Base bonus to the skill check to see the room connection from the source room</w:t>
+      </w:r>
+    </w:p>
+    <w:p>
+      <w:pPr>
+        <w:pStyle w:val="ListParagraph"/>
+        <w:numPr>
+          <w:ilvl w:val="2"/>
+          <w:numId w:val="1"/>
+        </w:numPr>
+      </w:pPr>
+      <w:r>
+        <w:t>If the see skill is empty the value in this column is ignored</w:t>
+      </w:r>
+    </w:p>
+    <w:p>
+      <w:pPr>
+        <w:pStyle w:val="ListParagraph"/>
+        <w:numPr>
+          <w:ilvl w:val="1"/>
+          <w:numId w:val="1"/>
+        </w:numPr>
+      </w:pPr>
+      <w:proofErr w:type="spellStart"/>
+      <w:r>
+        <w:t>seeSkill</w:t>
+      </w:r>
+      <w:proofErr w:type="spellEnd"/>
+    </w:p>
+    <w:p>
+      <w:pPr>
+        <w:pStyle w:val="ListParagraph"/>
+        <w:numPr>
+          <w:ilvl w:val="2"/>
           <w:numId w:val="1"/>
         </w:numPr>
       </w:pPr>
       <w:r>
         <w:lastRenderedPageBreak/>
-        <w:t>Take crush damage quickly</w:t>
-      </w:r>
-      <w:bookmarkStart w:id="0" w:name="_GoBack"/>
-      <w:bookmarkEnd w:id="0"/>
-    </w:p>
-    <w:p>
-      <w:pPr>
-        <w:pStyle w:val="ListParagraph"/>
-        <w:numPr>
-          <w:ilvl w:val="3"/>
-          <w:numId w:val="1"/>
-        </w:numPr>
-      </w:pPr>
-      <w:r>
-        <w:t xml:space="preserve">If heat rises above </w:t>
-      </w:r>
-      <w:r>
-        <w:t>2</w:t>
-      </w:r>
-      <w:r>
-        <w:t>0, 2* oil level is added to heat level and oil level starts decreasing</w:t>
-      </w:r>
-      <w:r>
-        <w:t xml:space="preserve"> (bonus not effective past 50 heat</w:t>
-      </w:r>
-      <w:r>
-        <w:t>, oil just disappears without changing heat</w:t>
-      </w:r>
-      <w:r>
-        <w:t>)</w:t>
-      </w:r>
-    </w:p>
-    <w:p>
-      <w:pPr>
-        <w:pStyle w:val="ListParagraph"/>
-        <w:numPr>
-          <w:ilvl w:val="2"/>
-          <w:numId w:val="1"/>
-        </w:numPr>
-      </w:pPr>
-    </w:p>
-    <w:p>
-      <w:pPr>
-        <w:pStyle w:val="ListParagraph"/>
-        <w:numPr>
-          <w:ilvl w:val="0"/>
-          <w:numId w:val="1"/>
-        </w:numPr>
-      </w:pPr>
-      <w:r>
-        <w:t>Connection</w:t>
+        <w:t>The name of the skill required to see the connection from the source room</w:t>
+      </w:r>
+    </w:p>
+    <w:p>
+      <w:pPr>
+        <w:pStyle w:val="ListParagraph"/>
+        <w:numPr>
+          <w:ilvl w:val="2"/>
+          <w:numId w:val="1"/>
+        </w:numPr>
+      </w:pPr>
+      <w:r>
+        <w:t>Make empty for it to be visible by default</w:t>
       </w:r>
     </w:p>
     <w:p>
@@ -1109,20 +1559,34 @@
           <w:numId w:val="1"/>
         </w:numPr>
       </w:pPr>
-      <w:r>
-        <w:t>id</w:t>
-      </w:r>
-    </w:p>
-    <w:p>
-      <w:pPr>
-        <w:pStyle w:val="ListParagraph"/>
-        <w:numPr>
-          <w:ilvl w:val="2"/>
-          <w:numId w:val="1"/>
-        </w:numPr>
-      </w:pPr>
-      <w:r>
-        <w:t>A unique integer identifier for the connection</w:t>
+      <w:proofErr w:type="spellStart"/>
+      <w:r>
+        <w:t>seeDomain</w:t>
+      </w:r>
+      <w:proofErr w:type="spellEnd"/>
+    </w:p>
+    <w:p>
+      <w:pPr>
+        <w:pStyle w:val="ListParagraph"/>
+        <w:numPr>
+          <w:ilvl w:val="2"/>
+          <w:numId w:val="1"/>
+        </w:numPr>
+      </w:pPr>
+      <w:r>
+        <w:t xml:space="preserve">The domain the entity must be in to see the room connection. </w:t>
+      </w:r>
+    </w:p>
+    <w:p>
+      <w:pPr>
+        <w:pStyle w:val="ListParagraph"/>
+        <w:numPr>
+          <w:ilvl w:val="2"/>
+          <w:numId w:val="1"/>
+        </w:numPr>
+      </w:pPr>
+      <w:r>
+        <w:t>Leave blank to remove this requirement</w:t>
       </w:r>
     </w:p>
     <w:p>
@@ -1133,422 +1597,8 @@
           <w:numId w:val="1"/>
         </w:numPr>
       </w:pPr>
-      <w:r>
-        <w:t>name</w:t>
-      </w:r>
-    </w:p>
-    <w:p>
-      <w:pPr>
-        <w:pStyle w:val="ListParagraph"/>
-        <w:numPr>
-          <w:ilvl w:val="2"/>
-          <w:numId w:val="1"/>
-        </w:numPr>
-      </w:pPr>
-      <w:r>
-        <w:t>The name to be displayed to the user. Use format like “wooden door”, “twisting path”, “underwater tunnel”, or “expanse of open sky”</w:t>
-      </w:r>
-    </w:p>
-    <w:p>
-      <w:pPr>
-        <w:pStyle w:val="ListParagraph"/>
-        <w:numPr>
-          <w:ilvl w:val="2"/>
-          <w:numId w:val="1"/>
-        </w:numPr>
-      </w:pPr>
-      <w:r>
-        <w:t>Name text will be subbed into a sentence similar to “To the north there is a “expanse of open sky”</w:t>
-      </w:r>
-    </w:p>
-    <w:p>
-      <w:pPr>
-        <w:pStyle w:val="ListParagraph"/>
-        <w:numPr>
-          <w:ilvl w:val="1"/>
-          <w:numId w:val="1"/>
-        </w:numPr>
-      </w:pPr>
       <w:proofErr w:type="spellStart"/>
       <w:r>
-        <w:t>successText</w:t>
-      </w:r>
-      <w:proofErr w:type="spellEnd"/>
-    </w:p>
-    <w:p>
-      <w:pPr>
-        <w:pStyle w:val="ListParagraph"/>
-        <w:numPr>
-          <w:ilvl w:val="2"/>
-          <w:numId w:val="1"/>
-        </w:numPr>
-      </w:pPr>
-      <w:r>
-        <w:t>The text to display if the entity traverses successfully</w:t>
-      </w:r>
-    </w:p>
-    <w:p>
-      <w:pPr>
-        <w:pStyle w:val="ListParagraph"/>
-        <w:numPr>
-          <w:ilvl w:val="2"/>
-          <w:numId w:val="1"/>
-        </w:numPr>
-      </w:pPr>
-      <w:r>
-        <w:t>Leave blank to use default text</w:t>
-      </w:r>
-    </w:p>
-    <w:p>
-      <w:pPr>
-        <w:pStyle w:val="ListParagraph"/>
-        <w:numPr>
-          <w:ilvl w:val="1"/>
-          <w:numId w:val="1"/>
-        </w:numPr>
-      </w:pPr>
-      <w:proofErr w:type="spellStart"/>
-      <w:r>
-        <w:t>failureText</w:t>
-      </w:r>
-      <w:proofErr w:type="spellEnd"/>
-    </w:p>
-    <w:p>
-      <w:pPr>
-        <w:pStyle w:val="ListParagraph"/>
-        <w:numPr>
-          <w:ilvl w:val="2"/>
-          <w:numId w:val="1"/>
-        </w:numPr>
-      </w:pPr>
-      <w:r>
-        <w:t>The text to display if the entity traverses successfully</w:t>
-      </w:r>
-    </w:p>
-    <w:p>
-      <w:pPr>
-        <w:pStyle w:val="ListParagraph"/>
-        <w:numPr>
-          <w:ilvl w:val="2"/>
-          <w:numId w:val="1"/>
-        </w:numPr>
-      </w:pPr>
-      <w:r>
-        <w:t>Leave blank to use default text</w:t>
-      </w:r>
-    </w:p>
-    <w:p>
-      <w:pPr>
-        <w:pStyle w:val="ListParagraph"/>
-        <w:numPr>
-          <w:ilvl w:val="1"/>
-          <w:numId w:val="1"/>
-        </w:numPr>
-      </w:pPr>
-      <w:proofErr w:type="spellStart"/>
-      <w:r>
-        <w:t>sourceRoomName</w:t>
-      </w:r>
-      <w:proofErr w:type="spellEnd"/>
-    </w:p>
-    <w:p>
-      <w:pPr>
-        <w:pStyle w:val="ListParagraph"/>
-        <w:numPr>
-          <w:ilvl w:val="1"/>
-          <w:numId w:val="1"/>
-        </w:numPr>
-      </w:pPr>
-      <w:proofErr w:type="spellStart"/>
-      <w:r>
-        <w:t>sourceDomains</w:t>
-      </w:r>
-      <w:proofErr w:type="spellEnd"/>
-    </w:p>
-    <w:p>
-      <w:pPr>
-        <w:pStyle w:val="ListParagraph"/>
-        <w:numPr>
-          <w:ilvl w:val="2"/>
-          <w:numId w:val="1"/>
-        </w:numPr>
-      </w:pPr>
-      <w:r>
-        <w:t xml:space="preserve">a semicolon separated list of domains this connection can be used from. </w:t>
-      </w:r>
-    </w:p>
-    <w:p>
-      <w:pPr>
-        <w:pStyle w:val="ListParagraph"/>
-        <w:numPr>
-          <w:ilvl w:val="2"/>
-          <w:numId w:val="1"/>
-        </w:numPr>
-      </w:pPr>
-      <w:r>
-        <w:t>Leave blank to assume ground only</w:t>
-      </w:r>
-    </w:p>
-    <w:p>
-      <w:pPr>
-        <w:pStyle w:val="ListParagraph"/>
-        <w:numPr>
-          <w:ilvl w:val="1"/>
-          <w:numId w:val="1"/>
-        </w:numPr>
-      </w:pPr>
-      <w:proofErr w:type="spellStart"/>
-      <w:r>
-        <w:t>destinationDomains</w:t>
-      </w:r>
-      <w:proofErr w:type="spellEnd"/>
-    </w:p>
-    <w:p>
-      <w:pPr>
-        <w:pStyle w:val="ListParagraph"/>
-        <w:numPr>
-          <w:ilvl w:val="2"/>
-          <w:numId w:val="1"/>
-        </w:numPr>
-      </w:pPr>
-      <w:r>
-        <w:t>a semicolon separated list of domains that the other room has, and can be accessed from the source room directly</w:t>
-      </w:r>
-    </w:p>
-    <w:p>
-      <w:pPr>
-        <w:pStyle w:val="ListParagraph"/>
-        <w:numPr>
-          <w:ilvl w:val="2"/>
-          <w:numId w:val="1"/>
-        </w:numPr>
-      </w:pPr>
-      <w:r>
-        <w:t xml:space="preserve">if the traveling entity is in an accepted source domain, but an equivalent </w:t>
-      </w:r>
-      <w:proofErr w:type="spellStart"/>
-      <w:r>
-        <w:t>destDomain</w:t>
-      </w:r>
-      <w:proofErr w:type="spellEnd"/>
-      <w:r>
-        <w:t xml:space="preserve"> does not exist, the entity will be transported to the </w:t>
-      </w:r>
-      <w:proofErr w:type="spellStart"/>
-      <w:r>
-        <w:t>defaultDestDomain</w:t>
-      </w:r>
-      <w:proofErr w:type="spellEnd"/>
-    </w:p>
-    <w:p>
-      <w:pPr>
-        <w:pStyle w:val="ListParagraph"/>
-        <w:numPr>
-          <w:ilvl w:val="1"/>
-          <w:numId w:val="1"/>
-        </w:numPr>
-      </w:pPr>
-      <w:proofErr w:type="spellStart"/>
-      <w:r>
-        <w:t>defaultDestDomain</w:t>
-      </w:r>
-      <w:proofErr w:type="spellEnd"/>
-    </w:p>
-    <w:p>
-      <w:pPr>
-        <w:pStyle w:val="ListParagraph"/>
-        <w:numPr>
-          <w:ilvl w:val="2"/>
-          <w:numId w:val="1"/>
-        </w:numPr>
-      </w:pPr>
-      <w:r>
-        <w:t xml:space="preserve"> </w:t>
-      </w:r>
-      <w:r>
-        <w:t xml:space="preserve">if the traveling entity is in an accepted source domain, but an equivalent </w:t>
-      </w:r>
-      <w:proofErr w:type="spellStart"/>
-      <w:r>
-        <w:t>destDomain</w:t>
-      </w:r>
-      <w:proofErr w:type="spellEnd"/>
-      <w:r>
-        <w:t xml:space="preserve"> does not exist, the entity will be transported to the </w:t>
-      </w:r>
-      <w:proofErr w:type="spellStart"/>
-      <w:r>
-        <w:t>defaultDestDomain</w:t>
-      </w:r>
-      <w:proofErr w:type="spellEnd"/>
-    </w:p>
-    <w:p>
-      <w:pPr>
-        <w:pStyle w:val="ListParagraph"/>
-        <w:numPr>
-          <w:ilvl w:val="2"/>
-          <w:numId w:val="1"/>
-        </w:numPr>
-      </w:pPr>
-      <w:r>
-        <w:t xml:space="preserve">Also used if </w:t>
-      </w:r>
-      <w:proofErr w:type="spellStart"/>
-      <w:r>
-        <w:t>destinationDomains</w:t>
-      </w:r>
-      <w:proofErr w:type="spellEnd"/>
-      <w:r>
-        <w:t xml:space="preserve"> is blank</w:t>
-      </w:r>
-    </w:p>
-    <w:p>
-      <w:pPr>
-        <w:pStyle w:val="ListParagraph"/>
-        <w:numPr>
-          <w:ilvl w:val="1"/>
-          <w:numId w:val="1"/>
-        </w:numPr>
-      </w:pPr>
-      <w:proofErr w:type="spellStart"/>
-      <w:r>
-        <w:t>destinationRoomName</w:t>
-      </w:r>
-      <w:proofErr w:type="spellEnd"/>
-    </w:p>
-    <w:p>
-      <w:pPr>
-        <w:pStyle w:val="ListParagraph"/>
-        <w:numPr>
-          <w:ilvl w:val="1"/>
-          <w:numId w:val="1"/>
-        </w:numPr>
-      </w:pPr>
-      <w:proofErr w:type="spellStart"/>
-      <w:r>
-        <w:t>seeDifficulty</w:t>
-      </w:r>
-      <w:proofErr w:type="spellEnd"/>
-    </w:p>
-    <w:p>
-      <w:pPr>
-        <w:pStyle w:val="ListParagraph"/>
-        <w:numPr>
-          <w:ilvl w:val="2"/>
-          <w:numId w:val="1"/>
-        </w:numPr>
-      </w:pPr>
-      <w:r>
-        <w:t xml:space="preserve">Base bonus to the skill </w:t>
-      </w:r>
-      <w:proofErr w:type="gramStart"/>
-      <w:r>
-        <w:t>check</w:t>
-      </w:r>
-      <w:proofErr w:type="gramEnd"/>
-      <w:r>
-        <w:t xml:space="preserve"> to see the room connection from the source room</w:t>
-      </w:r>
-    </w:p>
-    <w:p>
-      <w:pPr>
-        <w:pStyle w:val="ListParagraph"/>
-        <w:numPr>
-          <w:ilvl w:val="2"/>
-          <w:numId w:val="1"/>
-        </w:numPr>
-      </w:pPr>
-      <w:r>
-        <w:t>If the see skill is empty the value in this column is ignored</w:t>
-      </w:r>
-    </w:p>
-    <w:p>
-      <w:pPr>
-        <w:pStyle w:val="ListParagraph"/>
-        <w:numPr>
-          <w:ilvl w:val="1"/>
-          <w:numId w:val="1"/>
-        </w:numPr>
-      </w:pPr>
-      <w:proofErr w:type="spellStart"/>
-      <w:r>
-        <w:t>seeSkill</w:t>
-      </w:r>
-      <w:proofErr w:type="spellEnd"/>
-    </w:p>
-    <w:p>
-      <w:pPr>
-        <w:pStyle w:val="ListParagraph"/>
-        <w:numPr>
-          <w:ilvl w:val="2"/>
-          <w:numId w:val="1"/>
-        </w:numPr>
-      </w:pPr>
-      <w:r>
-        <w:t>The name of the skill required to see the connection from the source room</w:t>
-      </w:r>
-    </w:p>
-    <w:p>
-      <w:pPr>
-        <w:pStyle w:val="ListParagraph"/>
-        <w:numPr>
-          <w:ilvl w:val="2"/>
-          <w:numId w:val="1"/>
-        </w:numPr>
-      </w:pPr>
-      <w:r>
-        <w:t>Make empty for it to be visible by default</w:t>
-      </w:r>
-    </w:p>
-    <w:p>
-      <w:pPr>
-        <w:pStyle w:val="ListParagraph"/>
-        <w:numPr>
-          <w:ilvl w:val="1"/>
-          <w:numId w:val="1"/>
-        </w:numPr>
-      </w:pPr>
-      <w:proofErr w:type="spellStart"/>
-      <w:r>
-        <w:t>seeDomain</w:t>
-      </w:r>
-      <w:proofErr w:type="spellEnd"/>
-    </w:p>
-    <w:p>
-      <w:pPr>
-        <w:pStyle w:val="ListParagraph"/>
-        <w:numPr>
-          <w:ilvl w:val="2"/>
-          <w:numId w:val="1"/>
-        </w:numPr>
-      </w:pPr>
-      <w:r>
-        <w:t xml:space="preserve">The domain the entity must be in to see the room connection. </w:t>
-      </w:r>
-    </w:p>
-    <w:p>
-      <w:pPr>
-        <w:pStyle w:val="ListParagraph"/>
-        <w:numPr>
-          <w:ilvl w:val="2"/>
-          <w:numId w:val="1"/>
-        </w:numPr>
-      </w:pPr>
-      <w:r>
-        <w:t>Leave blank to remove this requirement</w:t>
-      </w:r>
-    </w:p>
-    <w:p>
-      <w:pPr>
-        <w:pStyle w:val="ListParagraph"/>
-        <w:numPr>
-          <w:ilvl w:val="1"/>
-          <w:numId w:val="1"/>
-        </w:numPr>
-      </w:pPr>
-      <w:proofErr w:type="spellStart"/>
-      <w:r>
-        <w:lastRenderedPageBreak/>
         <w:t>seeWord</w:t>
       </w:r>
       <w:proofErr w:type="spellEnd"/>
@@ -1759,7 +1809,7 @@
 </file>
 
 <file path=word/numbering.xml><?xml version="1.0" encoding="utf-8"?>
-<w:numbering xmlns:wpc="http://schemas.microsoft.com/office/word/2010/wordprocessingCanvas" xmlns:cx="http://schemas.microsoft.com/office/drawing/2014/chartex" xmlns:cx1="http://schemas.microsoft.com/office/drawing/2015/9/8/chartex" xmlns:cx2="http://schemas.microsoft.com/office/drawing/2015/10/21/chartex" xmlns:cx3="http://schemas.microsoft.com/office/drawing/2016/5/9/chartex" xmlns:cx4="http://schemas.microsoft.com/office/drawing/2016/5/10/chartex" xmlns:cx5="http://schemas.microsoft.com/office/drawing/2016/5/11/chartex" xmlns:cx6="http://schemas.microsoft.com/office/drawing/2016/5/12/chartex" xmlns:cx7="http://schemas.microsoft.com/office/drawing/2016/5/13/chartex" xmlns:cx8="http://schemas.microsoft.com/office/drawing/2016/5/14/chartex" xmlns:mc="http://schemas.openxmlformats.org/markup-compatibility/2006" xmlns:aink="http://schemas.microsoft.com/office/drawing/2016/ink" xmlns:am3d="http://schemas.microsoft.com/office/drawing/2017/model3d" xmlns:o="urn:schemas-microsoft-com:office:office" xmlns:r="http://schemas.openxmlformats.org/officeDocument/2006/relationships" xmlns:m="http://schemas.openxmlformats.org/officeDocument/2006/math" xmlns:v="urn:schemas-microsoft-com:vml" xmlns:wp14="http://schemas.microsoft.com/office/word/2010/wordprocessingDrawing" xmlns:wp="http://schemas.openxmlformats.org/drawingml/2006/wordprocessingDrawing" xmlns:w10="urn:schemas-microsoft-com:office:word" xmlns:w="http://schemas.openxmlformats.org/wordprocessingml/2006/main" xmlns:w14="http://schemas.microsoft.com/office/word/2010/wordml" xmlns:w15="http://schemas.microsoft.com/office/word/2012/wordml" xmlns:w16cid="http://schemas.microsoft.com/office/word/2016/wordml/cid" xmlns:w16se="http://schemas.microsoft.com/office/word/2015/wordml/symex" xmlns:wpg="http://schemas.microsoft.com/office/word/2010/wordprocessingGroup" xmlns:wpi="http://schemas.microsoft.com/office/word/2010/wordprocessingInk" xmlns:wne="http://schemas.microsoft.com/office/word/2006/wordml" xmlns:wps="http://schemas.microsoft.com/office/word/2010/wordprocessingShape" mc:Ignorable="w14 w15 w16se w16cid wp14">
+<w:numbering xmlns:wpc="http://schemas.microsoft.com/office/word/2010/wordprocessingCanvas" xmlns:cx="http://schemas.microsoft.com/office/drawing/2014/chartex" xmlns:cx1="http://schemas.microsoft.com/office/drawing/2015/9/8/chartex" xmlns:cx2="http://schemas.microsoft.com/office/drawing/2015/10/21/chartex" xmlns:cx3="http://schemas.microsoft.com/office/drawing/2016/5/9/chartex" xmlns:cx4="http://schemas.microsoft.com/office/drawing/2016/5/10/chartex" xmlns:cx5="http://schemas.microsoft.com/office/drawing/2016/5/11/chartex" xmlns:cx6="http://schemas.microsoft.com/office/drawing/2016/5/12/chartex" xmlns:cx7="http://schemas.microsoft.com/office/drawing/2016/5/13/chartex" xmlns:cx8="http://schemas.microsoft.com/office/drawing/2016/5/14/chartex" xmlns:mc="http://schemas.openxmlformats.org/markup-compatibility/2006" xmlns:aink="http://schemas.microsoft.com/office/drawing/2016/ink" xmlns:am3d="http://schemas.microsoft.com/office/drawing/2017/model3d" xmlns:o="urn:schemas-microsoft-com:office:office" xmlns:r="http://schemas.openxmlformats.org/officeDocument/2006/relationships" xmlns:m="http://schemas.openxmlformats.org/officeDocument/2006/math" xmlns:v="urn:schemas-microsoft-com:vml" xmlns:wp14="http://schemas.microsoft.com/office/word/2010/wordprocessingDrawing" xmlns:wp="http://schemas.openxmlformats.org/drawingml/2006/wordprocessingDrawing" xmlns:w10="urn:schemas-microsoft-com:office:word" xmlns:w="http://schemas.openxmlformats.org/wordprocessingml/2006/main" xmlns:w14="http://schemas.microsoft.com/office/word/2010/wordml" xmlns:w15="http://schemas.microsoft.com/office/word/2012/wordml" xmlns:w16cex="http://schemas.microsoft.com/office/word/2018/wordml/cex" xmlns:w16cid="http://schemas.microsoft.com/office/word/2016/wordml/cid" xmlns:w16="http://schemas.microsoft.com/office/word/2018/wordml" xmlns:w16se="http://schemas.microsoft.com/office/word/2015/wordml/symex" xmlns:wpg="http://schemas.microsoft.com/office/word/2010/wordprocessingGroup" xmlns:wpi="http://schemas.microsoft.com/office/word/2010/wordprocessingInk" xmlns:wne="http://schemas.microsoft.com/office/word/2006/wordml" xmlns:wps="http://schemas.microsoft.com/office/word/2010/wordprocessingShape" mc:Ignorable="w14 w15 w16se w16cid w16 w16cex wp14">
   <w:abstractNum w:abstractNumId="0" w15:restartNumberingAfterBreak="0">
     <w:nsid w:val="0ECD077B"/>
     <w:multiLevelType w:val="hybridMultilevel"/>
@@ -1880,7 +1930,7 @@
 </file>
 
 <file path=word/styles.xml><?xml version="1.0" encoding="utf-8"?>
-<w:styles xmlns:mc="http://schemas.openxmlformats.org/markup-compatibility/2006" xmlns:r="http://schemas.openxmlformats.org/officeDocument/2006/relationships" xmlns:w="http://schemas.openxmlformats.org/wordprocessingml/2006/main" xmlns:w14="http://schemas.microsoft.com/office/word/2010/wordml" xmlns:w15="http://schemas.microsoft.com/office/word/2012/wordml" xmlns:w16cid="http://schemas.microsoft.com/office/word/2016/wordml/cid" xmlns:w16se="http://schemas.microsoft.com/office/word/2015/wordml/symex" mc:Ignorable="w14 w15 w16se w16cid">
+<w:styles xmlns:mc="http://schemas.openxmlformats.org/markup-compatibility/2006" xmlns:r="http://schemas.openxmlformats.org/officeDocument/2006/relationships" xmlns:w="http://schemas.openxmlformats.org/wordprocessingml/2006/main" xmlns:w14="http://schemas.microsoft.com/office/word/2010/wordml" xmlns:w15="http://schemas.microsoft.com/office/word/2012/wordml" xmlns:w16cex="http://schemas.microsoft.com/office/word/2018/wordml/cex" xmlns:w16cid="http://schemas.microsoft.com/office/word/2016/wordml/cid" xmlns:w16="http://schemas.microsoft.com/office/word/2018/wordml" xmlns:w16se="http://schemas.microsoft.com/office/word/2015/wordml/symex" mc:Ignorable="w14 w15 w16se w16cid w16 w16cex">
   <w:docDefaults>
     <w:rPrDefault>
       <w:rPr>
@@ -1896,7 +1946,7 @@
       </w:pPr>
     </w:pPrDefault>
   </w:docDefaults>
-  <w:latentStyles w:defLockedState="0" w:defUIPriority="99" w:defSemiHidden="0" w:defUnhideWhenUsed="0" w:defQFormat="0" w:count="375">
+  <w:latentStyles w:defLockedState="0" w:defUIPriority="99" w:defSemiHidden="0" w:defUnhideWhenUsed="0" w:defQFormat="0" w:count="376">
     <w:lsdException w:name="Normal" w:uiPriority="0" w:qFormat="1"/>
     <w:lsdException w:name="heading 1" w:uiPriority="9" w:qFormat="1"/>
     <w:lsdException w:name="heading 2" w:semiHidden="1" w:uiPriority="9" w:unhideWhenUsed="1" w:qFormat="1"/>
@@ -2002,7 +2052,6 @@
     <w:lsdException w:name="HTML Sample" w:semiHidden="1" w:unhideWhenUsed="1"/>
     <w:lsdException w:name="HTML Typewriter" w:semiHidden="1" w:unhideWhenUsed="1"/>
     <w:lsdException w:name="HTML Variable" w:semiHidden="1" w:unhideWhenUsed="1"/>
-    <w:lsdException w:name="Normal Table" w:semiHidden="1" w:unhideWhenUsed="1"/>
     <w:lsdException w:name="annotation subject" w:semiHidden="1" w:unhideWhenUsed="1"/>
     <w:lsdException w:name="No List" w:semiHidden="1" w:unhideWhenUsed="1"/>
     <w:lsdException w:name="Outline List 1" w:semiHidden="1" w:unhideWhenUsed="1"/>
@@ -2049,10 +2098,8 @@
     <w:lsdException w:name="Table Subtle 2" w:semiHidden="1" w:unhideWhenUsed="1"/>
     <w:lsdException w:name="Table Web 1" w:semiHidden="1" w:unhideWhenUsed="1"/>
     <w:lsdException w:name="Table Web 2" w:semiHidden="1" w:unhideWhenUsed="1"/>
-    <w:lsdException w:name="Table Web 3" w:semiHidden="1" w:unhideWhenUsed="1"/>
     <w:lsdException w:name="Balloon Text" w:semiHidden="1" w:unhideWhenUsed="1"/>
     <w:lsdException w:name="Table Grid" w:uiPriority="39"/>
-    <w:lsdException w:name="Table Theme" w:semiHidden="1" w:unhideWhenUsed="1"/>
     <w:lsdException w:name="Placeholder Text" w:semiHidden="1"/>
     <w:lsdException w:name="No Spacing" w:uiPriority="1" w:qFormat="1"/>
     <w:lsdException w:name="Light Shading" w:uiPriority="60"/>
@@ -2272,6 +2319,7 @@
     <w:lsdException w:name="Smart Hyperlink" w:semiHidden="1" w:unhideWhenUsed="1"/>
     <w:lsdException w:name="Hashtag" w:semiHidden="1" w:unhideWhenUsed="1"/>
     <w:lsdException w:name="Unresolved Mention" w:semiHidden="1" w:unhideWhenUsed="1"/>
+    <w:lsdException w:name="Smart Link" w:semiHidden="1" w:unhideWhenUsed="1"/>
   </w:latentStyles>
   <w:style w:type="paragraph" w:default="1" w:styleId="Normal">
     <w:name w:val="Normal"/>

</xml_diff>

<commit_message>
Added room connection table
</commit_message>
<xml_diff>
--- a/doc/Room Domain.docx
+++ b/doc/Room Domain.docx
@@ -112,15 +112,7 @@
         <w:t xml:space="preserve">Level: The current </w:t>
       </w:r>
       <w:r>
-        <w:t>wind/rain/</w:t>
-      </w:r>
-      <w:proofErr w:type="spellStart"/>
-      <w:r>
-        <w:t>etc</w:t>
-      </w:r>
-      <w:proofErr w:type="spellEnd"/>
-      <w:r>
-        <w:t xml:space="preserve"> value</w:t>
+        <w:t>wind/rain/etc value</w:t>
       </w:r>
     </w:p>
     <w:p>
@@ -667,13 +659,8 @@
         </w:numPr>
       </w:pPr>
       <w:r>
-        <w:t xml:space="preserve">+30 3x minor, 1x minor 2x major, </w:t>
-      </w:r>
-      <w:proofErr w:type="spellStart"/>
-      <w:r>
-        <w:t>etc</w:t>
-      </w:r>
-      <w:proofErr w:type="spellEnd"/>
+        <w:t>+30 3x minor, 1x minor 2x major, etc</w:t>
+      </w:r>
     </w:p>
     <w:p>
       <w:pPr>
@@ -1230,11 +1217,9 @@
           <w:numId w:val="1"/>
         </w:numPr>
       </w:pPr>
-      <w:proofErr w:type="spellStart"/>
       <w:r>
         <w:t>successText</w:t>
       </w:r>
-      <w:proofErr w:type="spellEnd"/>
     </w:p>
     <w:p>
       <w:pPr>
@@ -1268,11 +1253,9 @@
           <w:numId w:val="1"/>
         </w:numPr>
       </w:pPr>
-      <w:proofErr w:type="spellStart"/>
       <w:r>
         <w:t>failureText</w:t>
       </w:r>
-      <w:proofErr w:type="spellEnd"/>
     </w:p>
     <w:p>
       <w:pPr>
@@ -1306,11 +1289,9 @@
           <w:numId w:val="1"/>
         </w:numPr>
       </w:pPr>
-      <w:proofErr w:type="spellStart"/>
       <w:r>
         <w:t>sourceRoomName</w:t>
       </w:r>
-      <w:proofErr w:type="spellEnd"/>
     </w:p>
     <w:p>
       <w:pPr>
@@ -1320,11 +1301,9 @@
           <w:numId w:val="1"/>
         </w:numPr>
       </w:pPr>
-      <w:proofErr w:type="spellStart"/>
       <w:r>
         <w:t>sourceDomains</w:t>
       </w:r>
-      <w:proofErr w:type="spellEnd"/>
     </w:p>
     <w:p>
       <w:pPr>
@@ -1358,11 +1337,9 @@
           <w:numId w:val="1"/>
         </w:numPr>
       </w:pPr>
-      <w:proofErr w:type="spellStart"/>
       <w:r>
         <w:t>destinationDomains</w:t>
       </w:r>
-      <w:proofErr w:type="spellEnd"/>
     </w:p>
     <w:p>
       <w:pPr>
@@ -1385,21 +1362,14 @@
         </w:numPr>
       </w:pPr>
       <w:r>
-        <w:t xml:space="preserve">if the traveling entity is in an accepted source domain, but an equivalent </w:t>
-      </w:r>
-      <w:proofErr w:type="spellStart"/>
-      <w:r>
-        <w:t>destDomain</w:t>
-      </w:r>
-      <w:proofErr w:type="spellEnd"/>
-      <w:r>
-        <w:t xml:space="preserve"> does not exist, the entity will be transported to the </w:t>
-      </w:r>
-      <w:proofErr w:type="spellStart"/>
-      <w:r>
-        <w:t>defaultDestDomain</w:t>
-      </w:r>
-      <w:proofErr w:type="spellEnd"/>
+        <w:t xml:space="preserve">if the traveling entity is in an accepted source domain, but an equivalent destDomain does not exist, the entity will be transported to the </w:t>
+      </w:r>
+      <w:r>
+        <w:t xml:space="preserve">first domain. If no domains available, the way is obstructed. </w:t>
+      </w:r>
+      <w:r>
+        <w:t>The user will remain in source room, unable to arrive at destination</w:t>
+      </w:r>
     </w:p>
     <w:p>
       <w:pPr>
@@ -1409,55 +1379,8 @@
           <w:numId w:val="1"/>
         </w:numPr>
       </w:pPr>
-      <w:proofErr w:type="spellStart"/>
-      <w:r>
-        <w:t>defaultDestDomain</w:t>
-      </w:r>
-      <w:proofErr w:type="spellEnd"/>
-    </w:p>
-    <w:p>
-      <w:pPr>
-        <w:pStyle w:val="ListParagraph"/>
-        <w:numPr>
-          <w:ilvl w:val="2"/>
-          <w:numId w:val="1"/>
-        </w:numPr>
-      </w:pPr>
-      <w:r>
-        <w:t xml:space="preserve"> if the traveling entity is in an accepted source domain, but an equivalent </w:t>
-      </w:r>
-      <w:proofErr w:type="spellStart"/>
-      <w:r>
-        <w:t>destDomain</w:t>
-      </w:r>
-      <w:proofErr w:type="spellEnd"/>
-      <w:r>
-        <w:t xml:space="preserve"> does not exist, the entity will be transported to the </w:t>
-      </w:r>
-      <w:proofErr w:type="spellStart"/>
-      <w:r>
-        <w:t>defaultDestDomain</w:t>
-      </w:r>
-      <w:proofErr w:type="spellEnd"/>
-    </w:p>
-    <w:p>
-      <w:pPr>
-        <w:pStyle w:val="ListParagraph"/>
-        <w:numPr>
-          <w:ilvl w:val="2"/>
-          <w:numId w:val="1"/>
-        </w:numPr>
-      </w:pPr>
-      <w:r>
-        <w:t xml:space="preserve">Also used if </w:t>
-      </w:r>
-      <w:proofErr w:type="spellStart"/>
-      <w:r>
-        <w:t>destinationDomains</w:t>
-      </w:r>
-      <w:proofErr w:type="spellEnd"/>
-      <w:r>
-        <w:t xml:space="preserve"> is blank</w:t>
+      <w:r>
+        <w:t>destinationRoomName</w:t>
       </w:r>
     </w:p>
     <w:p>
@@ -1468,11 +1391,48 @@
           <w:numId w:val="1"/>
         </w:numPr>
       </w:pPr>
-      <w:proofErr w:type="spellStart"/>
-      <w:r>
-        <w:t>destinationRoomName</w:t>
-      </w:r>
-      <w:proofErr w:type="spellEnd"/>
+      <w:r>
+        <w:t>detect</w:t>
+      </w:r>
+      <w:r>
+        <w:t>Difficulty</w:t>
+      </w:r>
+    </w:p>
+    <w:p>
+      <w:pPr>
+        <w:pStyle w:val="ListParagraph"/>
+        <w:numPr>
+          <w:ilvl w:val="2"/>
+          <w:numId w:val="1"/>
+        </w:numPr>
+      </w:pPr>
+      <w:r>
+        <w:t>Base bonus to the skill check to see the room connection from the source room</w:t>
+      </w:r>
+    </w:p>
+    <w:p>
+      <w:pPr>
+        <w:pStyle w:val="ListParagraph"/>
+        <w:numPr>
+          <w:ilvl w:val="2"/>
+          <w:numId w:val="1"/>
+        </w:numPr>
+      </w:pPr>
+      <w:r>
+        <w:t>If the see skill is empty the value in this column is ignored</w:t>
+      </w:r>
+    </w:p>
+    <w:p>
+      <w:pPr>
+        <w:pStyle w:val="ListParagraph"/>
+        <w:numPr>
+          <w:ilvl w:val="2"/>
+          <w:numId w:val="1"/>
+        </w:numPr>
+      </w:pPr>
+      <w:r>
+        <w:t>Detect is always based on the perception skill</w:t>
+      </w:r>
     </w:p>
     <w:p>
       <w:pPr>
@@ -1482,34 +1442,35 @@
           <w:numId w:val="1"/>
         </w:numPr>
       </w:pPr>
-      <w:proofErr w:type="spellStart"/>
-      <w:r>
-        <w:t>seeDifficulty</w:t>
-      </w:r>
-      <w:proofErr w:type="spellEnd"/>
-    </w:p>
-    <w:p>
-      <w:pPr>
-        <w:pStyle w:val="ListParagraph"/>
-        <w:numPr>
-          <w:ilvl w:val="2"/>
-          <w:numId w:val="1"/>
-        </w:numPr>
-      </w:pPr>
-      <w:r>
-        <w:t>Base bonus to the skill check to see the room connection from the source room</w:t>
-      </w:r>
-    </w:p>
-    <w:p>
-      <w:pPr>
-        <w:pStyle w:val="ListParagraph"/>
-        <w:numPr>
-          <w:ilvl w:val="2"/>
-          <w:numId w:val="1"/>
-        </w:numPr>
-      </w:pPr>
-      <w:r>
-        <w:t>If the see skill is empty the value in this column is ignored</w:t>
+      <w:r>
+        <w:t>detect</w:t>
+      </w:r>
+      <w:r>
+        <w:t>Domain</w:t>
+      </w:r>
+    </w:p>
+    <w:p>
+      <w:pPr>
+        <w:pStyle w:val="ListParagraph"/>
+        <w:numPr>
+          <w:ilvl w:val="2"/>
+          <w:numId w:val="1"/>
+        </w:numPr>
+      </w:pPr>
+      <w:r>
+        <w:t xml:space="preserve">The domain the entity must be in to see the room connection. </w:t>
+      </w:r>
+    </w:p>
+    <w:p>
+      <w:pPr>
+        <w:pStyle w:val="ListParagraph"/>
+        <w:numPr>
+          <w:ilvl w:val="2"/>
+          <w:numId w:val="1"/>
+        </w:numPr>
+      </w:pPr>
+      <w:r>
+        <w:t>Leave blank to remove this requirement</w:t>
       </w:r>
     </w:p>
     <w:p>
@@ -1520,11 +1481,12 @@
           <w:numId w:val="1"/>
         </w:numPr>
       </w:pPr>
-      <w:proofErr w:type="spellStart"/>
-      <w:r>
-        <w:t>seeSkill</w:t>
-      </w:r>
-      <w:proofErr w:type="spellEnd"/>
+      <w:r>
+        <w:t>detect</w:t>
+      </w:r>
+      <w:r>
+        <w:t>Word</w:t>
+      </w:r>
     </w:p>
     <w:p>
       <w:pPr>
@@ -1536,19 +1498,19 @@
       </w:pPr>
       <w:r>
         <w:lastRenderedPageBreak/>
-        <w:t>The name of the skill required to see the connection from the source room</w:t>
-      </w:r>
-    </w:p>
-    <w:p>
-      <w:pPr>
-        <w:pStyle w:val="ListParagraph"/>
-        <w:numPr>
-          <w:ilvl w:val="2"/>
-          <w:numId w:val="1"/>
-        </w:numPr>
-      </w:pPr>
-      <w:r>
-        <w:t>Make empty for it to be visible by default</w:t>
+        <w:t>a word, that if spoken by a player in the room will reveal the path (speak friend and enter)</w:t>
+      </w:r>
+    </w:p>
+    <w:p>
+      <w:pPr>
+        <w:pStyle w:val="ListParagraph"/>
+        <w:numPr>
+          <w:ilvl w:val="2"/>
+          <w:numId w:val="1"/>
+        </w:numPr>
+      </w:pPr>
+      <w:r>
+        <w:t>if triggered, will create a notification to all entities in the room of the newly discovered path</w:t>
       </w:r>
     </w:p>
     <w:p>
@@ -1559,34 +1521,20 @@
           <w:numId w:val="1"/>
         </w:numPr>
       </w:pPr>
-      <w:proofErr w:type="spellStart"/>
-      <w:r>
-        <w:t>seeDomain</w:t>
-      </w:r>
-      <w:proofErr w:type="spellEnd"/>
-    </w:p>
-    <w:p>
-      <w:pPr>
-        <w:pStyle w:val="ListParagraph"/>
-        <w:numPr>
-          <w:ilvl w:val="2"/>
-          <w:numId w:val="1"/>
-        </w:numPr>
-      </w:pPr>
-      <w:r>
-        <w:t xml:space="preserve">The domain the entity must be in to see the room connection. </w:t>
-      </w:r>
-    </w:p>
-    <w:p>
-      <w:pPr>
-        <w:pStyle w:val="ListParagraph"/>
-        <w:numPr>
-          <w:ilvl w:val="2"/>
-          <w:numId w:val="1"/>
-        </w:numPr>
-      </w:pPr>
-      <w:r>
-        <w:t>Leave blank to remove this requirement</w:t>
+      <w:r>
+        <w:t>failureEffectName</w:t>
+      </w:r>
+    </w:p>
+    <w:p>
+      <w:pPr>
+        <w:pStyle w:val="ListParagraph"/>
+        <w:numPr>
+          <w:ilvl w:val="2"/>
+          <w:numId w:val="1"/>
+        </w:numPr>
+      </w:pPr>
+      <w:r>
+        <w:t>The name of the effect given to the player if they fail the skill check</w:t>
       </w:r>
     </w:p>
     <w:p>
@@ -1597,34 +1545,32 @@
           <w:numId w:val="1"/>
         </w:numPr>
       </w:pPr>
-      <w:proofErr w:type="spellStart"/>
-      <w:r>
-        <w:t>seeWord</w:t>
-      </w:r>
-      <w:proofErr w:type="spellEnd"/>
-    </w:p>
-    <w:p>
-      <w:pPr>
-        <w:pStyle w:val="ListParagraph"/>
-        <w:numPr>
-          <w:ilvl w:val="2"/>
-          <w:numId w:val="1"/>
-        </w:numPr>
-      </w:pPr>
-      <w:r>
-        <w:t>a word, that if spoken by a player in the room will reveal the path (speak friend and enter)</w:t>
-      </w:r>
-    </w:p>
-    <w:p>
-      <w:pPr>
-        <w:pStyle w:val="ListParagraph"/>
-        <w:numPr>
-          <w:ilvl w:val="2"/>
-          <w:numId w:val="1"/>
-        </w:numPr>
-      </w:pPr>
-      <w:r>
-        <w:t>if triggered, will create a notification to all entities in the room of the newly discovered path</w:t>
+      <w:r>
+        <w:t>failureDamageScalar</w:t>
+      </w:r>
+    </w:p>
+    <w:p>
+      <w:pPr>
+        <w:pStyle w:val="ListParagraph"/>
+        <w:numPr>
+          <w:ilvl w:val="2"/>
+          <w:numId w:val="1"/>
+        </w:numPr>
+      </w:pPr>
+      <w:r>
+        <w:t>The amount the damage should increase for each point of failure on the check</w:t>
+      </w:r>
+    </w:p>
+    <w:p>
+      <w:pPr>
+        <w:pStyle w:val="ListParagraph"/>
+        <w:numPr>
+          <w:ilvl w:val="2"/>
+          <w:numId w:val="1"/>
+        </w:numPr>
+      </w:pPr>
+      <w:r>
+        <w:t>Make 0 to disable this</w:t>
       </w:r>
     </w:p>
     <w:p>
@@ -1635,22 +1581,20 @@
           <w:numId w:val="1"/>
         </w:numPr>
       </w:pPr>
-      <w:proofErr w:type="spellStart"/>
-      <w:r>
-        <w:t>failureEffectName</w:t>
-      </w:r>
-      <w:proofErr w:type="spellEnd"/>
-    </w:p>
-    <w:p>
-      <w:pPr>
-        <w:pStyle w:val="ListParagraph"/>
-        <w:numPr>
-          <w:ilvl w:val="2"/>
-          <w:numId w:val="1"/>
-        </w:numPr>
-      </w:pPr>
-      <w:r>
-        <w:t>The name of the effect given to the player if they fail the skill check</w:t>
+      <w:r>
+        <w:t>failureFlatDamage</w:t>
+      </w:r>
+    </w:p>
+    <w:p>
+      <w:pPr>
+        <w:pStyle w:val="ListParagraph"/>
+        <w:numPr>
+          <w:ilvl w:val="2"/>
+          <w:numId w:val="1"/>
+        </w:numPr>
+      </w:pPr>
+      <w:r>
+        <w:t>The amount of damage given to the player if they fail the skill check</w:t>
       </w:r>
     </w:p>
     <w:p>
@@ -1661,34 +1605,32 @@
           <w:numId w:val="1"/>
         </w:numPr>
       </w:pPr>
-      <w:proofErr w:type="spellStart"/>
-      <w:r>
-        <w:t>failureDamageScalar</w:t>
-      </w:r>
-      <w:proofErr w:type="spellEnd"/>
-    </w:p>
-    <w:p>
-      <w:pPr>
-        <w:pStyle w:val="ListParagraph"/>
-        <w:numPr>
-          <w:ilvl w:val="2"/>
-          <w:numId w:val="1"/>
-        </w:numPr>
-      </w:pPr>
-      <w:r>
-        <w:t>The amount the damage should increase for each point of failure on the check</w:t>
-      </w:r>
-    </w:p>
-    <w:p>
-      <w:pPr>
-        <w:pStyle w:val="ListParagraph"/>
-        <w:numPr>
-          <w:ilvl w:val="2"/>
-          <w:numId w:val="1"/>
-        </w:numPr>
-      </w:pPr>
-      <w:r>
-        <w:t>Make 0 to disable this</w:t>
+      <w:r>
+        <w:t>failureRoomName</w:t>
+      </w:r>
+    </w:p>
+    <w:p>
+      <w:pPr>
+        <w:pStyle w:val="ListParagraph"/>
+        <w:numPr>
+          <w:ilvl w:val="2"/>
+          <w:numId w:val="1"/>
+        </w:numPr>
+      </w:pPr>
+      <w:r>
+        <w:t xml:space="preserve">The room the player ends up in if they failed to traverse the connection. </w:t>
+      </w:r>
+    </w:p>
+    <w:p>
+      <w:pPr>
+        <w:pStyle w:val="ListParagraph"/>
+        <w:numPr>
+          <w:ilvl w:val="2"/>
+          <w:numId w:val="1"/>
+        </w:numPr>
+      </w:pPr>
+      <w:r>
+        <w:t>Leave blank to imply they are still in source room</w:t>
       </w:r>
     </w:p>
     <w:p>
@@ -1699,22 +1641,8 @@
           <w:numId w:val="1"/>
         </w:numPr>
       </w:pPr>
-      <w:proofErr w:type="spellStart"/>
-      <w:r>
-        <w:t>failureFlatDamage</w:t>
-      </w:r>
-      <w:proofErr w:type="spellEnd"/>
-    </w:p>
-    <w:p>
-      <w:pPr>
-        <w:pStyle w:val="ListParagraph"/>
-        <w:numPr>
-          <w:ilvl w:val="2"/>
-          <w:numId w:val="1"/>
-        </w:numPr>
-      </w:pPr>
-      <w:r>
-        <w:t>The amount of damage given to the player if they fail the skill check</w:t>
+      <w:r>
+        <w:t>staminaCost</w:t>
       </w:r>
     </w:p>
     <w:p>
@@ -1725,66 +1653,12 @@
           <w:numId w:val="1"/>
         </w:numPr>
       </w:pPr>
-      <w:proofErr w:type="spellStart"/>
-      <w:r>
-        <w:t>failureRoomName</w:t>
-      </w:r>
-      <w:proofErr w:type="spellEnd"/>
-    </w:p>
-    <w:p>
-      <w:pPr>
-        <w:pStyle w:val="ListParagraph"/>
-        <w:numPr>
-          <w:ilvl w:val="2"/>
-          <w:numId w:val="1"/>
-        </w:numPr>
-      </w:pPr>
-      <w:r>
-        <w:t xml:space="preserve">The room the player ends up in if they failed to traverse the connection. </w:t>
-      </w:r>
-    </w:p>
-    <w:p>
-      <w:pPr>
-        <w:pStyle w:val="ListParagraph"/>
-        <w:numPr>
-          <w:ilvl w:val="2"/>
-          <w:numId w:val="1"/>
-        </w:numPr>
-      </w:pPr>
-      <w:r>
-        <w:t>Leave blank to imply they are still in source room</w:t>
-      </w:r>
-    </w:p>
-    <w:p>
-      <w:pPr>
-        <w:pStyle w:val="ListParagraph"/>
-        <w:numPr>
-          <w:ilvl w:val="1"/>
-          <w:numId w:val="1"/>
-        </w:numPr>
-      </w:pPr>
-      <w:proofErr w:type="spellStart"/>
-      <w:r>
-        <w:t>staminaCost</w:t>
-      </w:r>
-      <w:proofErr w:type="spellEnd"/>
-    </w:p>
-    <w:p>
-      <w:pPr>
-        <w:pStyle w:val="ListParagraph"/>
-        <w:numPr>
-          <w:ilvl w:val="1"/>
-          <w:numId w:val="1"/>
-        </w:numPr>
-      </w:pPr>
-      <w:proofErr w:type="spellStart"/>
       <w:r>
         <w:t>k</w:t>
       </w:r>
       <w:r>
         <w:t>eyCode</w:t>
       </w:r>
-      <w:proofErr w:type="spellEnd"/>
     </w:p>
     <w:p>
       <w:pPr>
@@ -2052,6 +1926,7 @@
     <w:lsdException w:name="HTML Sample" w:semiHidden="1" w:unhideWhenUsed="1"/>
     <w:lsdException w:name="HTML Typewriter" w:semiHidden="1" w:unhideWhenUsed="1"/>
     <w:lsdException w:name="HTML Variable" w:semiHidden="1" w:unhideWhenUsed="1"/>
+    <w:lsdException w:name="Normal Table" w:semiHidden="1" w:unhideWhenUsed="1"/>
     <w:lsdException w:name="annotation subject" w:semiHidden="1" w:unhideWhenUsed="1"/>
     <w:lsdException w:name="No List" w:semiHidden="1" w:unhideWhenUsed="1"/>
     <w:lsdException w:name="Outline List 1" w:semiHidden="1" w:unhideWhenUsed="1"/>
@@ -2098,8 +1973,10 @@
     <w:lsdException w:name="Table Subtle 2" w:semiHidden="1" w:unhideWhenUsed="1"/>
     <w:lsdException w:name="Table Web 1" w:semiHidden="1" w:unhideWhenUsed="1"/>
     <w:lsdException w:name="Table Web 2" w:semiHidden="1" w:unhideWhenUsed="1"/>
+    <w:lsdException w:name="Table Web 3" w:semiHidden="1" w:unhideWhenUsed="1"/>
     <w:lsdException w:name="Balloon Text" w:semiHidden="1" w:unhideWhenUsed="1"/>
     <w:lsdException w:name="Table Grid" w:uiPriority="39"/>
+    <w:lsdException w:name="Table Theme" w:semiHidden="1" w:unhideWhenUsed="1"/>
     <w:lsdException w:name="Placeholder Text" w:semiHidden="1"/>
     <w:lsdException w:name="No Spacing" w:uiPriority="1" w:qFormat="1"/>
     <w:lsdException w:name="Light Shading" w:uiPriority="60"/>

</xml_diff>